<commit_message>
Updating assignment #2 written questions document with complete answer for problem #1.
</commit_message>
<xml_diff>
--- a/Assignment #2/CS156 - Assignment #2 Written Questions.docx
+++ b/Assignment #2/CS156 - Assignment #2 Written Questions.docx
@@ -17,7 +17,29 @@
           <w:sz w:val="36"/>
           <w:szCs w:val="36"/>
         </w:rPr>
-        <w:t>Question #1</w:t>
+        <w:t>Problem</w:t>
+      </w:r>
+      <w:r>
+        <w:rPr>
+          <w:b/>
+          <w:sz w:val="36"/>
+          <w:szCs w:val="36"/>
+        </w:rPr>
+        <w:t xml:space="preserve"> #1</w:t>
+      </w:r>
+    </w:p>
+    <w:p>
+      <w:r>
+        <w:rPr>
+          <w:b/>
+        </w:rPr>
+        <w:t>Question:</w:t>
+      </w:r>
+      <w:r>
+        <w:t xml:space="preserve"> </w:t>
+      </w:r>
+      <w:r>
+        <w:t>Provide an example of boards in which beam search with two start points does not give the same result as hill climbing with a single restart.</w:t>
       </w:r>
     </w:p>
     <w:p>
@@ -25,15 +47,6 @@
         <w:ind w:firstLine="720"/>
       </w:pPr>
       <w:r>
-        <w:t>Provide an example of boards in which beam search with two start points does not give the same result as hill climbing with a single restart.</w:t>
-      </w:r>
-    </w:p>
-    <w:p/>
-    <w:p>
-      <w:pPr>
-        <w:ind w:firstLine="720"/>
-      </w:pPr>
-      <w:r>
         <w:t xml:space="preserve">The local beam search algorithm begins with </w:t>
       </w:r>
       <w:r>
@@ -61,7 +74,31 @@
         <w:t>k</w:t>
       </w:r>
       <w:r>
-        <w:t xml:space="preserve"> successors with the best score are passed to the next round and the process is repeated.  </w:t>
+        <w:t xml:space="preserve"> successors </w:t>
+      </w:r>
+      <w:r>
+        <w:t xml:space="preserve">from across all the boards </w:t>
+      </w:r>
+      <w:r>
+        <w:t>with the</w:t>
+      </w:r>
+      <w:r>
+        <w:t xml:space="preserve"> </w:t>
+      </w:r>
+      <w:r>
+        <w:rPr>
+          <w:i/>
+        </w:rPr>
+        <w:t>k</w:t>
+      </w:r>
+      <w:r>
+        <w:t xml:space="preserve"> best score are passed to the next round</w:t>
+      </w:r>
+      <w:r>
+        <w:t>,</w:t>
+      </w:r>
+      <w:r>
+        <w:t xml:space="preserve"> and the process is repeated.  </w:t>
       </w:r>
       <w:r>
         <w:t xml:space="preserve">Unlike with the Hill Climbing algorithm (both without and without restart), local beam search allows sharing of successor quality information between the </w:t>
@@ -91,7 +128,15 @@
           <w:sz w:val="28"/>
           <w:szCs w:val="28"/>
         </w:rPr>
-        <w:t>Example Overview</w:t>
+        <w:t>Overview</w:t>
+      </w:r>
+      <w:r>
+        <w:rPr>
+          <w:b/>
+          <w:sz w:val="28"/>
+          <w:szCs w:val="28"/>
+        </w:rPr>
+        <w:t xml:space="preserve"> of this Example</w:t>
       </w:r>
     </w:p>
     <w:p>
@@ -118,7 +163,13 @@
         <w:t xml:space="preserve"> The number of pairs of attacking queens.</w:t>
       </w:r>
       <w:r>
-        <w:t xml:space="preserve">  In this case, we are trying to minimize the heuristic function (i.e. </w:t>
+        <w:t xml:space="preserve">  In this case, </w:t>
+      </w:r>
+      <w:r>
+        <w:t>the algorithms</w:t>
+      </w:r>
+      <w:r>
+        <w:t xml:space="preserve"> are trying to minimize the heuristic function (i.e. </w:t>
       </w:r>
       <m:oMath>
         <m:r>
@@ -132,7 +183,19 @@
         <w:rPr>
           <w:rFonts w:eastAsiaTheme="minorEastAsia"/>
         </w:rPr>
-        <w:t xml:space="preserve">).  This is not hill climbing in the strictest sense of the interpretation.  If we wanted to maximize a parameter, we could use heuristic, </w:t>
+        <w:t xml:space="preserve">).  This is not </w:t>
+      </w:r>
+      <w:r>
+        <w:rPr>
+          <w:rFonts w:eastAsiaTheme="minorEastAsia"/>
+        </w:rPr>
+        <w:t>Hill C</w:t>
+      </w:r>
+      <w:r>
+        <w:rPr>
+          <w:rFonts w:eastAsiaTheme="minorEastAsia"/>
+        </w:rPr>
+        <w:t xml:space="preserve">limbing in the strictest sense of the interpretation.  If we wanted to maximize a parameter, we could use heuristic, </w:t>
       </w:r>
       <m:oMath>
         <m:r>
@@ -262,7 +325,10 @@
     </w:p>
     <w:p>
       <w:r>
-        <w:t>The summation:</w:t>
+        <w:t>T</w:t>
+      </w:r>
+      <w:r>
+        <w:t>he summation</w:t>
       </w:r>
     </w:p>
     <w:p>
@@ -321,20 +387,16 @@
       <w:pPr>
         <w:jc w:val="center"/>
       </w:pPr>
-      <w:r>
-        <w:t>(</w:t>
-      </w:r>
-      <m:oMath>
-        <m:r>
-          <w:rPr>
-            <w:rFonts w:ascii="Cambria Math" w:hAnsi="Cambria Math"/>
-          </w:rPr>
-          <m:t>7+6+5+4+3+2+1=28</m:t>
-        </m:r>
-      </m:oMath>
-      <w:r>
-        <w:t>)</w:t>
-      </w:r>
+      <m:oMathPara>
+        <m:oMath>
+          <m:r>
+            <w:rPr>
+              <w:rFonts w:ascii="Cambria Math" w:hAnsi="Cambria Math"/>
+            </w:rPr>
+            <m:t>7+6+5+4+3+2+1=28</m:t>
+          </m:r>
+        </m:oMath>
+      </m:oMathPara>
     </w:p>
     <w:p>
       <w:pPr>
@@ -343,7 +405,13 @@
         </w:rPr>
       </w:pPr>
       <w:r>
-        <w:t xml:space="preserve">You would then maximize </w:t>
+        <w:t xml:space="preserve">You </w:t>
+      </w:r>
+      <w:r>
+        <w:t>c</w:t>
+      </w:r>
+      <w:r>
+        <w:t xml:space="preserve">ould then maximize </w:t>
       </w:r>
       <m:oMath>
         <m:r>
@@ -357,7 +425,19 @@
         <w:rPr>
           <w:rFonts w:eastAsiaTheme="minorEastAsia"/>
         </w:rPr>
-        <w:t xml:space="preserve"> to 28.  For simplicity, I will discuss below minimize </w:t>
+        <w:t xml:space="preserve"> to 28.  For simplicity, I will discuss below minimiz</w:t>
+      </w:r>
+      <w:r>
+        <w:rPr>
+          <w:rFonts w:eastAsiaTheme="minorEastAsia"/>
+        </w:rPr>
+        <w:t>ing</w:t>
+      </w:r>
+      <w:r>
+        <w:rPr>
+          <w:rFonts w:eastAsiaTheme="minorEastAsia"/>
+        </w:rPr>
+        <w:t xml:space="preserve"> </w:t>
       </w:r>
       <m:oMath>
         <m:r>
@@ -371,7 +451,19 @@
         <w:rPr>
           <w:rFonts w:eastAsiaTheme="minorEastAsia"/>
         </w:rPr>
-        <w:t xml:space="preserve"> to zero due to its greater simplicity.  However, the concept is identical regardless of which of the two approaches are used.</w:t>
+        <w:t xml:space="preserve"> to zero due to its greater simplicity.  However, the concept is identical regardless of which of the two approaches </w:t>
+      </w:r>
+      <w:r>
+        <w:rPr>
+          <w:rFonts w:eastAsiaTheme="minorEastAsia"/>
+        </w:rPr>
+        <w:t>is</w:t>
+      </w:r>
+      <w:r>
+        <w:rPr>
+          <w:rFonts w:eastAsiaTheme="minorEastAsia"/>
+        </w:rPr>
+        <w:t xml:space="preserve"> used.</w:t>
       </w:r>
     </w:p>
     <w:p>
@@ -379,7 +471,19 @@
         <w:rPr>
           <w:b/>
         </w:rPr>
-        <w:t>Queen Symbol:</w:t>
+        <w:t>Queen Symbol</w:t>
+      </w:r>
+      <w:r>
+        <w:rPr>
+          <w:b/>
+        </w:rPr>
+        <w:t xml:space="preserve"> in the Board</w:t>
+      </w:r>
+      <w:r>
+        <w:rPr>
+          <w:b/>
+        </w:rPr>
+        <w:t>:</w:t>
       </w:r>
       <w:r>
         <w:t xml:space="preserve"> </w:t>
@@ -1086,7 +1190,6 @@
               <w:rPr>
                 <w:b/>
               </w:rPr>
-              <w:lastRenderedPageBreak/>
               <w:t>5</w:t>
             </w:r>
           </w:p>
@@ -1353,6 +1456,7 @@
               <w:rPr>
                 <w:b/>
               </w:rPr>
+              <w:lastRenderedPageBreak/>
               <w:t>3</w:t>
             </w:r>
           </w:p>
@@ -1857,7 +1961,30 @@
     </w:p>
     <w:p>
       <w:r>
-        <w:t>Per Russell and Norvig, this board is a local minima.  Any movement of a queen results in a higher heuristic function.  Hence, if Hill climbing was run on this board, it would immediately terminate since it is at a local minimum.</w:t>
+        <w:t>Per Russell and Norvig, this board is a local minima.  Any movement of a queen results in a higher heuristic function</w:t>
+      </w:r>
+      <w:r>
+        <w:t xml:space="preserve"> (i.e. </w:t>
+      </w:r>
+      <m:oMath>
+        <m:r>
+          <w:rPr>
+            <w:rFonts w:ascii="Cambria Math" w:hAnsi="Cambria Math"/>
+          </w:rPr>
+          <m:t>h&gt;1</m:t>
+        </m:r>
+      </m:oMath>
+      <w:r>
+        <w:t>)</w:t>
+      </w:r>
+      <w:r>
+        <w:t xml:space="preserve">.  Hence, if Hill </w:t>
+      </w:r>
+      <w:r>
+        <w:t>C</w:t>
+      </w:r>
+      <w:r>
+        <w:t>limbing was run on this board, it would immediately terminate since it is at a local minimum.</w:t>
       </w:r>
     </w:p>
     <w:p>
@@ -3434,7 +3561,19 @@
         <w:t xml:space="preserve"> by Russell and Norvig (see page 123 in the third edition). </w:t>
       </w:r>
       <w:r>
-        <w:t xml:space="preserve"> The eight queens are shown on the board.  The cells not populated with queens have numbers describing the heuristic cost if a queen in that column was moved into that space.  For example, if the queen in cell B4 was move to B8, the heuristic cost </w:t>
+        <w:t xml:space="preserve"> </w:t>
+      </w:r>
+      <w:r>
+        <w:t xml:space="preserve">Those squares that do not contain a queen </w:t>
+      </w:r>
+      <w:r>
+        <w:t>have numbers describing the heuristic cost if a queen in that column was moved into that space.  For example, if the queen in cell B4 was move to B8, the heuristic cost</w:t>
+      </w:r>
+      <w:r>
+        <w:t>,</w:t>
+      </w:r>
+      <w:r>
+        <w:t xml:space="preserve"> </w:t>
       </w:r>
       <m:oMath>
         <m:r>
@@ -3444,6 +3583,12 @@
           <m:t>h</m:t>
         </m:r>
       </m:oMath>
+      <w:r>
+        <w:rPr>
+          <w:rFonts w:eastAsiaTheme="minorEastAsia"/>
+        </w:rPr>
+        <w:t>,</w:t>
+      </w:r>
       <w:r>
         <w:rPr>
           <w:rFonts w:eastAsiaTheme="minorEastAsia"/>
@@ -3481,6 +3626,12 @@
             </w:rPr>
             <m:t>h=1</m:t>
           </m:r>
+          <m:r>
+            <w:rPr>
+              <w:rFonts w:ascii="Cambria Math" w:hAnsi="Cambria Math"/>
+            </w:rPr>
+            <m:t>7</m:t>
+          </m:r>
         </m:oMath>
       </m:oMathPara>
     </w:p>
@@ -3496,7 +3647,6 @@
           <w:rFonts w:eastAsiaTheme="minorEastAsia"/>
           <w:b/>
         </w:rPr>
-        <w:lastRenderedPageBreak/>
         <w:t>List of Pairs of Attacking Queens:</w:t>
       </w:r>
     </w:p>
@@ -3528,6 +3678,7 @@
               <w:jc w:val="center"/>
             </w:pPr>
             <w:r>
+              <w:lastRenderedPageBreak/>
               <w:t>(A4, B3)</w:t>
             </w:r>
           </w:p>
@@ -3865,7 +4016,13 @@
         </w:r>
       </w:fldSimple>
       <w:r>
-        <w:t xml:space="preserve">.  Per Russell and Norvig, no successors have lower heuristic costs.  Hence, the algorithm terminates.  Since it is not a goal state, it generates another random board (in this case </w:t>
+        <w:t xml:space="preserve">.  Per Russell and Norvig, no successors have lower heuristic costs.  Hence, the algorithm terminates.  Since it is not a goal state, it generates another random </w:t>
+      </w:r>
+      <w:r>
+        <w:t xml:space="preserve">(i.e. restart) </w:t>
+      </w:r>
+      <w:r>
+        <w:t xml:space="preserve">board (in this case </w:t>
       </w:r>
       <w:fldSimple w:instr=" REF _Ref399708688 ">
         <w:r>
@@ -3918,7 +4075,13 @@
         <w:t>only one</w:t>
       </w:r>
       <w:r>
-        <w:t xml:space="preserve"> of the successors and then generates subsequent successors until a local minimum is found or the goal is reached.</w:t>
+        <w:t xml:space="preserve"> of the successors and then generates subsequent successors</w:t>
+      </w:r>
+      <w:r>
+        <w:t xml:space="preserve"> from that one state</w:t>
+      </w:r>
+      <w:r>
+        <w:t xml:space="preserve"> until a local minimum is found or the goal is reached.</w:t>
       </w:r>
     </w:p>
     <w:p>
@@ -3958,7 +4121,13 @@
         </w:r>
       </w:fldSimple>
       <w:r>
-        <w:t xml:space="preserve"> even though it was much closer to the board than </w:t>
+        <w:t xml:space="preserve"> even though it was much closer </w:t>
+      </w:r>
+      <w:r>
+        <w:t xml:space="preserve">to the heuristic target </w:t>
+      </w:r>
+      <w:r>
+        <w:t xml:space="preserve">than </w:t>
       </w:r>
       <w:fldSimple w:instr=" REF _Ref399708688 ">
         <w:r>
@@ -3972,7 +4141,13 @@
         </w:r>
       </w:fldSimple>
       <w:r>
-        <w:t>.  Moreover, it only ever followed one path through the board at a time.</w:t>
+        <w:t xml:space="preserve">.  Moreover, </w:t>
+      </w:r>
+      <w:r>
+        <w:t>Hill Climbing</w:t>
+      </w:r>
+      <w:r>
+        <w:t xml:space="preserve"> only ever followed one path through the board at a time.</w:t>
       </w:r>
     </w:p>
     <w:p>
@@ -4052,19 +4227,10 @@
         </w:r>
       </w:fldSimple>
       <w:r>
-        <w:t>.  Per Russell and Norvig, no successors have lower heuristic costs.  Hence, the algorithm terminates.  Since it is not a goal state, it generates another random board (in this case).</w:t>
-      </w:r>
-    </w:p>
-    <w:p>
-      <w:r>
-        <w:rPr>
-          <w:b/>
-          <w:color w:val="0070C0"/>
-        </w:rPr>
-        <w:t>Step #2:</w:t>
-      </w:r>
-      <w:r>
-        <w:t xml:space="preserve"> The hill climbing algorithm examines </w:t>
+        <w:t xml:space="preserve">.  Per Russell and Norvig, </w:t>
+      </w:r>
+      <w:r>
+        <w:t xml:space="preserve">there are no moves within the same column of </w:t>
       </w:r>
       <w:fldSimple w:instr=" REF _Ref399708688 ">
         <w:r>
@@ -4078,19 +4244,1557 @@
         </w:r>
       </w:fldSimple>
       <w:r>
-        <w:t xml:space="preserve"> and observes the eight successor states that have identical minimum value (i.e. B8, B6, E7, E1, F8, F6, G7, and G1).  The algorithm chooses </w:t>
+        <w:t xml:space="preserve"> that yields a heuristic cost of less than 12.  In contrast, there are multiple</w:t>
+      </w:r>
+      <w:r>
+        <w:t xml:space="preserve"> moves </w:t>
+      </w:r>
+      <w:r>
+        <w:t xml:space="preserve">in </w:t>
+      </w:r>
+      <w:fldSimple w:instr=" REF _Ref399707972 ">
+        <w:r>
+          <w:t xml:space="preserve">Board # </w:t>
+        </w:r>
+        <w:r>
+          <w:rPr>
+            <w:noProof/>
+          </w:rPr>
+          <w:t>1</w:t>
+        </w:r>
+      </w:fldSimple>
+      <w:r>
+        <w:t xml:space="preserve"> that yield heuristic costs of less than 12.  Examples includ</w:t>
+      </w:r>
+      <w:r>
+        <w:t>e:</w:t>
+      </w:r>
+    </w:p>
+    <w:p>
+      <w:pPr>
+        <w:pStyle w:val="ListParagraph"/>
+        <w:numPr>
+          <w:ilvl w:val="0"/>
+          <w:numId w:val="1"/>
+        </w:numPr>
+      </w:pPr>
+      <w:r>
+        <w:t>Move the queen from A1 to A3.  The heuristic cost (</w:t>
+      </w:r>
+      <m:oMath>
+        <m:r>
+          <w:rPr>
+            <w:rFonts w:ascii="Cambria Math" w:hAnsi="Cambria Math"/>
+          </w:rPr>
+          <m:t>h</m:t>
+        </m:r>
+      </m:oMath>
+      <w:r>
+        <w:t xml:space="preserve">) </w:t>
+      </w:r>
+      <w:r>
+        <w:t>of that successor</w:t>
+      </w:r>
+      <w:r>
+        <w:t xml:space="preserve"> is 3</w:t>
+      </w:r>
+      <w:r>
+        <w:t>.</w:t>
+      </w:r>
+    </w:p>
+    <w:p>
+      <w:pPr>
+        <w:pStyle w:val="ListParagraph"/>
+        <w:numPr>
+          <w:ilvl w:val="0"/>
+          <w:numId w:val="1"/>
+        </w:numPr>
+      </w:pPr>
+      <w:r>
+        <w:t>Move the queen from A1 to A8.  The heuristic cost (</w:t>
+      </w:r>
+      <m:oMath>
+        <m:r>
+          <w:rPr>
+            <w:rFonts w:ascii="Cambria Math" w:hAnsi="Cambria Math"/>
+          </w:rPr>
+          <m:t>h</m:t>
+        </m:r>
+      </m:oMath>
+      <w:r>
+        <w:t xml:space="preserve">) of that </w:t>
+      </w:r>
+      <w:r>
+        <w:t xml:space="preserve">successor </w:t>
+      </w:r>
+      <w:r>
+        <w:t>is 3.</w:t>
+      </w:r>
+    </w:p>
+    <w:p>
+      <w:pPr>
+        <w:pStyle w:val="ListParagraph"/>
+        <w:numPr>
+          <w:ilvl w:val="0"/>
+          <w:numId w:val="1"/>
+        </w:numPr>
+      </w:pPr>
+      <w:r>
+        <w:t>Move the queen from B6 to B8.  The heuristic cost (</w:t>
+      </w:r>
+      <m:oMath>
+        <m:r>
+          <w:rPr>
+            <w:rFonts w:ascii="Cambria Math" w:hAnsi="Cambria Math"/>
+          </w:rPr>
+          <m:t>h</m:t>
+        </m:r>
+      </m:oMath>
+      <w:r>
+        <w:t xml:space="preserve">) of that </w:t>
+      </w:r>
+      <w:r>
+        <w:t xml:space="preserve">successor </w:t>
+      </w:r>
+      <w:r>
+        <w:t>is 3.</w:t>
+      </w:r>
+    </w:p>
+    <w:p>
+      <w:r>
+        <w:t xml:space="preserve">The successors are ordered by lowest heuristic cost. Since there are multiple (i.e. more than 2) successors from </w:t>
+      </w:r>
+      <w:fldSimple w:instr=" REF _Ref399707972 ">
+        <w:r>
+          <w:t xml:space="preserve">Board # </w:t>
+        </w:r>
+        <w:r>
+          <w:rPr>
+            <w:noProof/>
+          </w:rPr>
+          <w:t>1</w:t>
+        </w:r>
+      </w:fldSimple>
+      <w:r>
+        <w:t xml:space="preserve"> with a lower heuristic cost than 12, the two states chosen for the next </w:t>
+      </w:r>
+      <w:r>
+        <w:t>generation</w:t>
+      </w:r>
+      <w:r>
+        <w:t xml:space="preserve"> are from </w:t>
+      </w:r>
+      <w:fldSimple w:instr=" REF _Ref399707972 ">
+        <w:r>
+          <w:t xml:space="preserve">Board # </w:t>
+        </w:r>
+        <w:r>
+          <w:rPr>
+            <w:noProof/>
+          </w:rPr>
+          <w:t>1</w:t>
+        </w:r>
+      </w:fldSimple>
+      <w:r>
+        <w:t xml:space="preserve">.  </w:t>
+      </w:r>
+      <w:fldSimple w:instr=" REF _Ref399708688 ">
+        <w:r>
+          <w:t xml:space="preserve">Board # </w:t>
+        </w:r>
+        <w:r>
+          <w:rPr>
+            <w:noProof/>
+          </w:rPr>
+          <w:t>2</w:t>
+        </w:r>
+      </w:fldSimple>
+      <w:r>
+        <w:t xml:space="preserve"> is not considered at all in future rounds.  Moreover, there are always </w:t>
       </w:r>
       <w:r>
         <w:rPr>
           <w:b/>
           <w:color w:val="C00000"/>
         </w:rPr>
-        <w:t>only one</w:t>
-      </w:r>
-      <w:r>
-        <w:t xml:space="preserve"> of the successors and then generates subsequent successors until a local minimum is found or the goal is reached.</w:t>
+        <w:t>two states</w:t>
+      </w:r>
+      <w:r>
+        <w:t xml:space="preserve"> being considered in parallel per round not only a single one.</w:t>
       </w:r>
     </w:p>
+    <w:p>
+      <w:pPr>
+        <w:jc w:val="center"/>
+        <w:rPr>
+          <w:b/>
+          <w:sz w:val="28"/>
+          <w:szCs w:val="28"/>
+        </w:rPr>
+      </w:pPr>
+      <w:r>
+        <w:rPr>
+          <w:b/>
+          <w:sz w:val="28"/>
+          <w:szCs w:val="28"/>
+        </w:rPr>
+        <w:t>Summary</w:t>
+      </w:r>
+    </w:p>
+    <w:p>
+      <w:pPr>
+        <w:ind w:firstLine="720"/>
+      </w:pPr>
+      <w:r>
+        <w:t xml:space="preserve">In Hill Climbing, </w:t>
+      </w:r>
+      <w:fldSimple w:instr=" REF _Ref399707972 ">
+        <w:r>
+          <w:t xml:space="preserve">Board # </w:t>
+        </w:r>
+        <w:r>
+          <w:rPr>
+            <w:noProof/>
+          </w:rPr>
+          <w:t>1</w:t>
+        </w:r>
+      </w:fldSimple>
+      <w:r>
+        <w:t xml:space="preserve"> was immediately passed over in the first round </w:t>
+      </w:r>
+      <w:r>
+        <w:t xml:space="preserve">(since it was a local minima) </w:t>
+      </w:r>
+      <w:r>
+        <w:t xml:space="preserve">while in contrast </w:t>
+      </w:r>
+      <w:fldSimple w:instr=" REF _Ref399707972 ">
+        <w:r>
+          <w:t xml:space="preserve">Board # </w:t>
+        </w:r>
+        <w:r>
+          <w:rPr>
+            <w:noProof/>
+          </w:rPr>
+          <w:t>1</w:t>
+        </w:r>
+      </w:fldSimple>
+      <w:r>
+        <w:t xml:space="preserve"> became the entire focus of the Local Beam algorithm after the first round</w:t>
+      </w:r>
+      <w:r>
+        <w:t xml:space="preserve"> (since it was closer to the goal heuristic value)</w:t>
+      </w:r>
+      <w:r>
+        <w:t xml:space="preserve">.  Moreover, Local Beam has two dependent states </w:t>
+      </w:r>
+      <w:r>
+        <w:lastRenderedPageBreak/>
+        <w:t xml:space="preserve">running after the first round while </w:t>
+      </w:r>
+      <w:r>
+        <w:t>Hill Climbing only has a single series of successors it considers after the restar</w:t>
+      </w:r>
+      <w:r>
+        <w:t>t</w:t>
+      </w:r>
+      <w:r>
+        <w:t>.</w:t>
+      </w:r>
+    </w:p>
+    <w:p/>
+    <w:p/>
+    <w:p/>
+    <w:tbl>
+      <w:tblPr>
+        <w:tblStyle w:val="TableGrid"/>
+        <w:tblW w:w="0" w:type="auto"/>
+        <w:jc w:val="center"/>
+        <w:tblLook w:val="04A0"/>
+      </w:tblPr>
+      <w:tblGrid>
+        <w:gridCol w:w="438"/>
+        <w:gridCol w:w="492"/>
+        <w:gridCol w:w="492"/>
+        <w:gridCol w:w="492"/>
+        <w:gridCol w:w="492"/>
+        <w:gridCol w:w="492"/>
+        <w:gridCol w:w="492"/>
+        <w:gridCol w:w="492"/>
+        <w:gridCol w:w="492"/>
+      </w:tblGrid>
+      <w:tr>
+        <w:trPr>
+          <w:jc w:val="center"/>
+        </w:trPr>
+        <w:tc>
+          <w:tcPr>
+            <w:tcW w:w="438" w:type="dxa"/>
+            <w:tcBorders>
+              <w:bottom w:val="single" w:sz="4" w:space="0" w:color="auto"/>
+            </w:tcBorders>
+            <w:shd w:val="clear" w:color="auto" w:fill="B8CCE4" w:themeFill="accent1" w:themeFillTint="66"/>
+            <w:vAlign w:val="center"/>
+          </w:tcPr>
+          <w:p>
+            <w:pPr>
+              <w:jc w:val="center"/>
+              <w:rPr>
+                <w:b/>
+              </w:rPr>
+            </w:pPr>
+          </w:p>
+        </w:tc>
+        <w:tc>
+          <w:tcPr>
+            <w:tcW w:w="492" w:type="dxa"/>
+            <w:tcBorders>
+              <w:bottom w:val="single" w:sz="4" w:space="0" w:color="auto"/>
+            </w:tcBorders>
+            <w:shd w:val="clear" w:color="auto" w:fill="B8CCE4" w:themeFill="accent1" w:themeFillTint="66"/>
+            <w:vAlign w:val="center"/>
+          </w:tcPr>
+          <w:p>
+            <w:pPr>
+              <w:jc w:val="center"/>
+              <w:rPr>
+                <w:b/>
+              </w:rPr>
+            </w:pPr>
+            <w:r>
+              <w:rPr>
+                <w:b/>
+              </w:rPr>
+              <w:t>A</w:t>
+            </w:r>
+          </w:p>
+        </w:tc>
+        <w:tc>
+          <w:tcPr>
+            <w:tcW w:w="492" w:type="dxa"/>
+            <w:tcBorders>
+              <w:bottom w:val="single" w:sz="4" w:space="0" w:color="auto"/>
+            </w:tcBorders>
+            <w:shd w:val="clear" w:color="auto" w:fill="B8CCE4" w:themeFill="accent1" w:themeFillTint="66"/>
+            <w:vAlign w:val="center"/>
+          </w:tcPr>
+          <w:p>
+            <w:pPr>
+              <w:jc w:val="center"/>
+              <w:rPr>
+                <w:b/>
+              </w:rPr>
+            </w:pPr>
+            <w:r>
+              <w:rPr>
+                <w:b/>
+              </w:rPr>
+              <w:t>B</w:t>
+            </w:r>
+          </w:p>
+        </w:tc>
+        <w:tc>
+          <w:tcPr>
+            <w:tcW w:w="492" w:type="dxa"/>
+            <w:tcBorders>
+              <w:bottom w:val="single" w:sz="4" w:space="0" w:color="auto"/>
+            </w:tcBorders>
+            <w:shd w:val="clear" w:color="auto" w:fill="B8CCE4" w:themeFill="accent1" w:themeFillTint="66"/>
+            <w:vAlign w:val="center"/>
+          </w:tcPr>
+          <w:p>
+            <w:pPr>
+              <w:jc w:val="center"/>
+              <w:rPr>
+                <w:b/>
+              </w:rPr>
+            </w:pPr>
+            <w:r>
+              <w:rPr>
+                <w:b/>
+              </w:rPr>
+              <w:t>C</w:t>
+            </w:r>
+          </w:p>
+        </w:tc>
+        <w:tc>
+          <w:tcPr>
+            <w:tcW w:w="492" w:type="dxa"/>
+            <w:tcBorders>
+              <w:bottom w:val="single" w:sz="4" w:space="0" w:color="auto"/>
+            </w:tcBorders>
+            <w:shd w:val="clear" w:color="auto" w:fill="B8CCE4" w:themeFill="accent1" w:themeFillTint="66"/>
+            <w:vAlign w:val="center"/>
+          </w:tcPr>
+          <w:p>
+            <w:pPr>
+              <w:jc w:val="center"/>
+              <w:rPr>
+                <w:b/>
+              </w:rPr>
+            </w:pPr>
+            <w:r>
+              <w:rPr>
+                <w:b/>
+              </w:rPr>
+              <w:t>D</w:t>
+            </w:r>
+          </w:p>
+        </w:tc>
+        <w:tc>
+          <w:tcPr>
+            <w:tcW w:w="492" w:type="dxa"/>
+            <w:tcBorders>
+              <w:bottom w:val="single" w:sz="4" w:space="0" w:color="auto"/>
+            </w:tcBorders>
+            <w:shd w:val="clear" w:color="auto" w:fill="B8CCE4" w:themeFill="accent1" w:themeFillTint="66"/>
+            <w:vAlign w:val="center"/>
+          </w:tcPr>
+          <w:p>
+            <w:pPr>
+              <w:jc w:val="center"/>
+              <w:rPr>
+                <w:b/>
+              </w:rPr>
+            </w:pPr>
+            <w:r>
+              <w:rPr>
+                <w:b/>
+              </w:rPr>
+              <w:t>E</w:t>
+            </w:r>
+          </w:p>
+        </w:tc>
+        <w:tc>
+          <w:tcPr>
+            <w:tcW w:w="492" w:type="dxa"/>
+            <w:tcBorders>
+              <w:bottom w:val="single" w:sz="4" w:space="0" w:color="auto"/>
+            </w:tcBorders>
+            <w:shd w:val="clear" w:color="auto" w:fill="B8CCE4" w:themeFill="accent1" w:themeFillTint="66"/>
+            <w:vAlign w:val="center"/>
+          </w:tcPr>
+          <w:p>
+            <w:pPr>
+              <w:jc w:val="center"/>
+              <w:rPr>
+                <w:b/>
+              </w:rPr>
+            </w:pPr>
+            <w:r>
+              <w:rPr>
+                <w:b/>
+              </w:rPr>
+              <w:t>F</w:t>
+            </w:r>
+          </w:p>
+        </w:tc>
+        <w:tc>
+          <w:tcPr>
+            <w:tcW w:w="492" w:type="dxa"/>
+            <w:tcBorders>
+              <w:bottom w:val="single" w:sz="4" w:space="0" w:color="auto"/>
+            </w:tcBorders>
+            <w:shd w:val="clear" w:color="auto" w:fill="B8CCE4" w:themeFill="accent1" w:themeFillTint="66"/>
+            <w:vAlign w:val="center"/>
+          </w:tcPr>
+          <w:p>
+            <w:pPr>
+              <w:jc w:val="center"/>
+              <w:rPr>
+                <w:b/>
+              </w:rPr>
+            </w:pPr>
+            <w:r>
+              <w:rPr>
+                <w:b/>
+              </w:rPr>
+              <w:t>G</w:t>
+            </w:r>
+          </w:p>
+        </w:tc>
+        <w:tc>
+          <w:tcPr>
+            <w:tcW w:w="492" w:type="dxa"/>
+            <w:tcBorders>
+              <w:bottom w:val="single" w:sz="4" w:space="0" w:color="auto"/>
+            </w:tcBorders>
+            <w:shd w:val="clear" w:color="auto" w:fill="B8CCE4" w:themeFill="accent1" w:themeFillTint="66"/>
+            <w:vAlign w:val="center"/>
+          </w:tcPr>
+          <w:p>
+            <w:pPr>
+              <w:jc w:val="center"/>
+              <w:rPr>
+                <w:b/>
+              </w:rPr>
+            </w:pPr>
+            <w:r>
+              <w:rPr>
+                <w:b/>
+              </w:rPr>
+              <w:t>H</w:t>
+            </w:r>
+          </w:p>
+        </w:tc>
+      </w:tr>
+      <w:tr>
+        <w:trPr>
+          <w:jc w:val="center"/>
+        </w:trPr>
+        <w:tc>
+          <w:tcPr>
+            <w:tcW w:w="438" w:type="dxa"/>
+            <w:shd w:val="clear" w:color="auto" w:fill="B8CCE4" w:themeFill="accent1" w:themeFillTint="66"/>
+            <w:vAlign w:val="center"/>
+          </w:tcPr>
+          <w:p>
+            <w:pPr>
+              <w:jc w:val="center"/>
+              <w:rPr>
+                <w:b/>
+              </w:rPr>
+            </w:pPr>
+            <w:r>
+              <w:rPr>
+                <w:b/>
+              </w:rPr>
+              <w:t>8</w:t>
+            </w:r>
+          </w:p>
+        </w:tc>
+        <w:tc>
+          <w:tcPr>
+            <w:tcW w:w="492" w:type="dxa"/>
+            <w:shd w:val="clear" w:color="auto" w:fill="FFFFFF" w:themeFill="background1"/>
+            <w:vAlign w:val="center"/>
+          </w:tcPr>
+          <w:p>
+            <w:pPr>
+              <w:jc w:val="center"/>
+            </w:pPr>
+          </w:p>
+        </w:tc>
+        <w:tc>
+          <w:tcPr>
+            <w:tcW w:w="492" w:type="dxa"/>
+            <w:tcBorders>
+              <w:bottom w:val="single" w:sz="4" w:space="0" w:color="auto"/>
+            </w:tcBorders>
+            <w:shd w:val="clear" w:color="auto" w:fill="D9D9D9" w:themeFill="background1" w:themeFillShade="D9"/>
+            <w:vAlign w:val="center"/>
+          </w:tcPr>
+          <w:p>
+            <w:pPr>
+              <w:jc w:val="center"/>
+            </w:pPr>
+          </w:p>
+        </w:tc>
+        <w:tc>
+          <w:tcPr>
+            <w:tcW w:w="492" w:type="dxa"/>
+            <w:shd w:val="clear" w:color="auto" w:fill="FFFFFF" w:themeFill="background1"/>
+            <w:vAlign w:val="center"/>
+          </w:tcPr>
+          <w:p>
+            <w:pPr>
+              <w:jc w:val="center"/>
+            </w:pPr>
+          </w:p>
+        </w:tc>
+        <w:tc>
+          <w:tcPr>
+            <w:tcW w:w="492" w:type="dxa"/>
+            <w:tcBorders>
+              <w:bottom w:val="single" w:sz="4" w:space="0" w:color="auto"/>
+            </w:tcBorders>
+            <w:shd w:val="clear" w:color="auto" w:fill="D9D9D9" w:themeFill="background1" w:themeFillShade="D9"/>
+            <w:vAlign w:val="center"/>
+          </w:tcPr>
+          <w:p>
+            <w:pPr>
+              <w:jc w:val="center"/>
+            </w:pPr>
+          </w:p>
+        </w:tc>
+        <w:tc>
+          <w:tcPr>
+            <w:tcW w:w="492" w:type="dxa"/>
+            <w:shd w:val="clear" w:color="auto" w:fill="FFFFFF" w:themeFill="background1"/>
+            <w:vAlign w:val="center"/>
+          </w:tcPr>
+          <w:p>
+            <w:pPr>
+              <w:jc w:val="center"/>
+            </w:pPr>
+          </w:p>
+        </w:tc>
+        <w:tc>
+          <w:tcPr>
+            <w:tcW w:w="492" w:type="dxa"/>
+            <w:tcBorders>
+              <w:bottom w:val="single" w:sz="4" w:space="0" w:color="auto"/>
+            </w:tcBorders>
+            <w:shd w:val="clear" w:color="auto" w:fill="D9D9D9" w:themeFill="background1" w:themeFillShade="D9"/>
+            <w:vAlign w:val="center"/>
+          </w:tcPr>
+          <w:p>
+            <w:pPr>
+              <w:jc w:val="center"/>
+            </w:pPr>
+          </w:p>
+        </w:tc>
+        <w:tc>
+          <w:tcPr>
+            <w:tcW w:w="492" w:type="dxa"/>
+            <w:shd w:val="clear" w:color="auto" w:fill="FFFFFF" w:themeFill="background1"/>
+            <w:vAlign w:val="center"/>
+          </w:tcPr>
+          <w:p>
+            <w:pPr>
+              <w:jc w:val="center"/>
+            </w:pPr>
+            <w:r>
+              <w:sym w:font="Symbol" w:char="F0AA"/>
+            </w:r>
+          </w:p>
+        </w:tc>
+        <w:tc>
+          <w:tcPr>
+            <w:tcW w:w="492" w:type="dxa"/>
+            <w:tcBorders>
+              <w:bottom w:val="single" w:sz="4" w:space="0" w:color="auto"/>
+            </w:tcBorders>
+            <w:shd w:val="clear" w:color="auto" w:fill="D9D9D9" w:themeFill="background1" w:themeFillShade="D9"/>
+            <w:vAlign w:val="center"/>
+          </w:tcPr>
+          <w:p>
+            <w:pPr>
+              <w:jc w:val="center"/>
+            </w:pPr>
+          </w:p>
+        </w:tc>
+      </w:tr>
+      <w:tr>
+        <w:trPr>
+          <w:jc w:val="center"/>
+        </w:trPr>
+        <w:tc>
+          <w:tcPr>
+            <w:tcW w:w="438" w:type="dxa"/>
+            <w:shd w:val="clear" w:color="auto" w:fill="B8CCE4" w:themeFill="accent1" w:themeFillTint="66"/>
+            <w:vAlign w:val="center"/>
+          </w:tcPr>
+          <w:p>
+            <w:pPr>
+              <w:jc w:val="center"/>
+              <w:rPr>
+                <w:b/>
+              </w:rPr>
+            </w:pPr>
+            <w:r>
+              <w:rPr>
+                <w:b/>
+              </w:rPr>
+              <w:t>7</w:t>
+            </w:r>
+          </w:p>
+        </w:tc>
+        <w:tc>
+          <w:tcPr>
+            <w:tcW w:w="492" w:type="dxa"/>
+            <w:shd w:val="clear" w:color="auto" w:fill="D9D9D9" w:themeFill="background1" w:themeFillShade="D9"/>
+            <w:vAlign w:val="center"/>
+          </w:tcPr>
+          <w:p>
+            <w:pPr>
+              <w:jc w:val="center"/>
+            </w:pPr>
+          </w:p>
+        </w:tc>
+        <w:tc>
+          <w:tcPr>
+            <w:tcW w:w="492" w:type="dxa"/>
+            <w:tcBorders>
+              <w:bottom w:val="single" w:sz="4" w:space="0" w:color="auto"/>
+            </w:tcBorders>
+            <w:vAlign w:val="center"/>
+          </w:tcPr>
+          <w:p>
+            <w:pPr>
+              <w:jc w:val="center"/>
+            </w:pPr>
+          </w:p>
+        </w:tc>
+        <w:tc>
+          <w:tcPr>
+            <w:tcW w:w="492" w:type="dxa"/>
+            <w:shd w:val="clear" w:color="auto" w:fill="D9D9D9" w:themeFill="background1" w:themeFillShade="D9"/>
+            <w:vAlign w:val="center"/>
+          </w:tcPr>
+          <w:p>
+            <w:pPr>
+              <w:jc w:val="center"/>
+            </w:pPr>
+          </w:p>
+        </w:tc>
+        <w:tc>
+          <w:tcPr>
+            <w:tcW w:w="492" w:type="dxa"/>
+            <w:tcBorders>
+              <w:bottom w:val="single" w:sz="4" w:space="0" w:color="auto"/>
+            </w:tcBorders>
+            <w:vAlign w:val="center"/>
+          </w:tcPr>
+          <w:p>
+            <w:pPr>
+              <w:jc w:val="center"/>
+            </w:pPr>
+          </w:p>
+        </w:tc>
+        <w:tc>
+          <w:tcPr>
+            <w:tcW w:w="492" w:type="dxa"/>
+            <w:shd w:val="clear" w:color="auto" w:fill="D9D9D9" w:themeFill="background1" w:themeFillShade="D9"/>
+            <w:vAlign w:val="center"/>
+          </w:tcPr>
+          <w:p>
+            <w:pPr>
+              <w:jc w:val="center"/>
+            </w:pPr>
+            <w:r>
+              <w:sym w:font="Symbol" w:char="F0AA"/>
+            </w:r>
+          </w:p>
+        </w:tc>
+        <w:tc>
+          <w:tcPr>
+            <w:tcW w:w="492" w:type="dxa"/>
+            <w:tcBorders>
+              <w:bottom w:val="single" w:sz="4" w:space="0" w:color="auto"/>
+            </w:tcBorders>
+            <w:vAlign w:val="center"/>
+          </w:tcPr>
+          <w:p>
+            <w:pPr>
+              <w:jc w:val="center"/>
+            </w:pPr>
+          </w:p>
+        </w:tc>
+        <w:tc>
+          <w:tcPr>
+            <w:tcW w:w="492" w:type="dxa"/>
+            <w:shd w:val="clear" w:color="auto" w:fill="D9D9D9" w:themeFill="background1" w:themeFillShade="D9"/>
+            <w:vAlign w:val="center"/>
+          </w:tcPr>
+          <w:p>
+            <w:pPr>
+              <w:jc w:val="center"/>
+            </w:pPr>
+          </w:p>
+        </w:tc>
+        <w:tc>
+          <w:tcPr>
+            <w:tcW w:w="492" w:type="dxa"/>
+            <w:tcBorders>
+              <w:bottom w:val="single" w:sz="4" w:space="0" w:color="auto"/>
+            </w:tcBorders>
+            <w:vAlign w:val="center"/>
+          </w:tcPr>
+          <w:p>
+            <w:pPr>
+              <w:jc w:val="center"/>
+            </w:pPr>
+          </w:p>
+        </w:tc>
+      </w:tr>
+      <w:tr>
+        <w:trPr>
+          <w:jc w:val="center"/>
+        </w:trPr>
+        <w:tc>
+          <w:tcPr>
+            <w:tcW w:w="438" w:type="dxa"/>
+            <w:shd w:val="clear" w:color="auto" w:fill="B8CCE4" w:themeFill="accent1" w:themeFillTint="66"/>
+            <w:vAlign w:val="center"/>
+          </w:tcPr>
+          <w:p>
+            <w:pPr>
+              <w:jc w:val="center"/>
+              <w:rPr>
+                <w:b/>
+              </w:rPr>
+            </w:pPr>
+            <w:r>
+              <w:rPr>
+                <w:b/>
+              </w:rPr>
+              <w:t>6</w:t>
+            </w:r>
+          </w:p>
+        </w:tc>
+        <w:tc>
+          <w:tcPr>
+            <w:tcW w:w="492" w:type="dxa"/>
+            <w:tcBorders>
+              <w:bottom w:val="single" w:sz="4" w:space="0" w:color="auto"/>
+            </w:tcBorders>
+            <w:vAlign w:val="center"/>
+          </w:tcPr>
+          <w:p>
+            <w:pPr>
+              <w:jc w:val="center"/>
+            </w:pPr>
+          </w:p>
+        </w:tc>
+        <w:tc>
+          <w:tcPr>
+            <w:tcW w:w="492" w:type="dxa"/>
+            <w:shd w:val="clear" w:color="auto" w:fill="D9D9D9" w:themeFill="background1" w:themeFillShade="D9"/>
+            <w:vAlign w:val="center"/>
+          </w:tcPr>
+          <w:p>
+            <w:pPr>
+              <w:jc w:val="center"/>
+            </w:pPr>
+            <w:r>
+              <w:sym w:font="Symbol" w:char="F0AA"/>
+            </w:r>
+          </w:p>
+        </w:tc>
+        <w:tc>
+          <w:tcPr>
+            <w:tcW w:w="492" w:type="dxa"/>
+            <w:tcBorders>
+              <w:bottom w:val="single" w:sz="4" w:space="0" w:color="auto"/>
+            </w:tcBorders>
+            <w:vAlign w:val="center"/>
+          </w:tcPr>
+          <w:p>
+            <w:pPr>
+              <w:jc w:val="center"/>
+            </w:pPr>
+          </w:p>
+        </w:tc>
+        <w:tc>
+          <w:tcPr>
+            <w:tcW w:w="492" w:type="dxa"/>
+            <w:shd w:val="clear" w:color="auto" w:fill="D9D9D9" w:themeFill="background1" w:themeFillShade="D9"/>
+            <w:vAlign w:val="center"/>
+          </w:tcPr>
+          <w:p>
+            <w:pPr>
+              <w:jc w:val="center"/>
+            </w:pPr>
+          </w:p>
+        </w:tc>
+        <w:tc>
+          <w:tcPr>
+            <w:tcW w:w="492" w:type="dxa"/>
+            <w:tcBorders>
+              <w:bottom w:val="single" w:sz="4" w:space="0" w:color="auto"/>
+            </w:tcBorders>
+            <w:vAlign w:val="center"/>
+          </w:tcPr>
+          <w:p>
+            <w:pPr>
+              <w:jc w:val="center"/>
+            </w:pPr>
+          </w:p>
+        </w:tc>
+        <w:tc>
+          <w:tcPr>
+            <w:tcW w:w="492" w:type="dxa"/>
+            <w:shd w:val="clear" w:color="auto" w:fill="D9D9D9" w:themeFill="background1" w:themeFillShade="D9"/>
+            <w:vAlign w:val="center"/>
+          </w:tcPr>
+          <w:p>
+            <w:pPr>
+              <w:jc w:val="center"/>
+            </w:pPr>
+          </w:p>
+        </w:tc>
+        <w:tc>
+          <w:tcPr>
+            <w:tcW w:w="492" w:type="dxa"/>
+            <w:tcBorders>
+              <w:bottom w:val="single" w:sz="4" w:space="0" w:color="auto"/>
+            </w:tcBorders>
+            <w:vAlign w:val="center"/>
+          </w:tcPr>
+          <w:p>
+            <w:pPr>
+              <w:jc w:val="center"/>
+            </w:pPr>
+          </w:p>
+        </w:tc>
+        <w:tc>
+          <w:tcPr>
+            <w:tcW w:w="492" w:type="dxa"/>
+            <w:shd w:val="clear" w:color="auto" w:fill="D9D9D9" w:themeFill="background1" w:themeFillShade="D9"/>
+            <w:vAlign w:val="center"/>
+          </w:tcPr>
+          <w:p>
+            <w:pPr>
+              <w:jc w:val="center"/>
+            </w:pPr>
+          </w:p>
+        </w:tc>
+      </w:tr>
+      <w:tr>
+        <w:trPr>
+          <w:jc w:val="center"/>
+        </w:trPr>
+        <w:tc>
+          <w:tcPr>
+            <w:tcW w:w="438" w:type="dxa"/>
+            <w:shd w:val="clear" w:color="auto" w:fill="B8CCE4" w:themeFill="accent1" w:themeFillTint="66"/>
+            <w:vAlign w:val="center"/>
+          </w:tcPr>
+          <w:p>
+            <w:pPr>
+              <w:jc w:val="center"/>
+              <w:rPr>
+                <w:b/>
+              </w:rPr>
+            </w:pPr>
+            <w:r>
+              <w:rPr>
+                <w:b/>
+              </w:rPr>
+              <w:t>5</w:t>
+            </w:r>
+          </w:p>
+        </w:tc>
+        <w:tc>
+          <w:tcPr>
+            <w:tcW w:w="492" w:type="dxa"/>
+            <w:shd w:val="clear" w:color="auto" w:fill="D9D9D9" w:themeFill="background1" w:themeFillShade="D9"/>
+            <w:vAlign w:val="center"/>
+          </w:tcPr>
+          <w:p>
+            <w:pPr>
+              <w:jc w:val="center"/>
+            </w:pPr>
+          </w:p>
+        </w:tc>
+        <w:tc>
+          <w:tcPr>
+            <w:tcW w:w="492" w:type="dxa"/>
+            <w:tcBorders>
+              <w:bottom w:val="single" w:sz="4" w:space="0" w:color="auto"/>
+            </w:tcBorders>
+            <w:vAlign w:val="center"/>
+          </w:tcPr>
+          <w:p>
+            <w:pPr>
+              <w:jc w:val="center"/>
+            </w:pPr>
+          </w:p>
+        </w:tc>
+        <w:tc>
+          <w:tcPr>
+            <w:tcW w:w="492" w:type="dxa"/>
+            <w:shd w:val="clear" w:color="auto" w:fill="D9D9D9" w:themeFill="background1" w:themeFillShade="D9"/>
+            <w:vAlign w:val="center"/>
+          </w:tcPr>
+          <w:p>
+            <w:pPr>
+              <w:jc w:val="center"/>
+            </w:pPr>
+          </w:p>
+        </w:tc>
+        <w:tc>
+          <w:tcPr>
+            <w:tcW w:w="492" w:type="dxa"/>
+            <w:tcBorders>
+              <w:bottom w:val="single" w:sz="4" w:space="0" w:color="auto"/>
+            </w:tcBorders>
+            <w:vAlign w:val="center"/>
+          </w:tcPr>
+          <w:p>
+            <w:pPr>
+              <w:jc w:val="center"/>
+            </w:pPr>
+            <w:r>
+              <w:sym w:font="Symbol" w:char="F0AA"/>
+            </w:r>
+          </w:p>
+        </w:tc>
+        <w:tc>
+          <w:tcPr>
+            <w:tcW w:w="492" w:type="dxa"/>
+            <w:shd w:val="clear" w:color="auto" w:fill="D9D9D9" w:themeFill="background1" w:themeFillShade="D9"/>
+            <w:vAlign w:val="center"/>
+          </w:tcPr>
+          <w:p>
+            <w:pPr>
+              <w:jc w:val="center"/>
+            </w:pPr>
+          </w:p>
+        </w:tc>
+        <w:tc>
+          <w:tcPr>
+            <w:tcW w:w="492" w:type="dxa"/>
+            <w:tcBorders>
+              <w:bottom w:val="single" w:sz="4" w:space="0" w:color="auto"/>
+            </w:tcBorders>
+            <w:vAlign w:val="center"/>
+          </w:tcPr>
+          <w:p>
+            <w:pPr>
+              <w:jc w:val="center"/>
+            </w:pPr>
+          </w:p>
+        </w:tc>
+        <w:tc>
+          <w:tcPr>
+            <w:tcW w:w="492" w:type="dxa"/>
+            <w:shd w:val="clear" w:color="auto" w:fill="D9D9D9" w:themeFill="background1" w:themeFillShade="D9"/>
+            <w:vAlign w:val="center"/>
+          </w:tcPr>
+          <w:p>
+            <w:pPr>
+              <w:jc w:val="center"/>
+            </w:pPr>
+          </w:p>
+        </w:tc>
+        <w:tc>
+          <w:tcPr>
+            <w:tcW w:w="492" w:type="dxa"/>
+            <w:tcBorders>
+              <w:bottom w:val="single" w:sz="4" w:space="0" w:color="auto"/>
+            </w:tcBorders>
+            <w:vAlign w:val="center"/>
+          </w:tcPr>
+          <w:p>
+            <w:pPr>
+              <w:jc w:val="center"/>
+            </w:pPr>
+          </w:p>
+        </w:tc>
+      </w:tr>
+      <w:tr>
+        <w:trPr>
+          <w:jc w:val="center"/>
+        </w:trPr>
+        <w:tc>
+          <w:tcPr>
+            <w:tcW w:w="438" w:type="dxa"/>
+            <w:shd w:val="clear" w:color="auto" w:fill="B8CCE4" w:themeFill="accent1" w:themeFillTint="66"/>
+            <w:vAlign w:val="center"/>
+          </w:tcPr>
+          <w:p>
+            <w:pPr>
+              <w:jc w:val="center"/>
+              <w:rPr>
+                <w:b/>
+              </w:rPr>
+            </w:pPr>
+            <w:r>
+              <w:rPr>
+                <w:b/>
+              </w:rPr>
+              <w:t>4</w:t>
+            </w:r>
+          </w:p>
+        </w:tc>
+        <w:tc>
+          <w:tcPr>
+            <w:tcW w:w="492" w:type="dxa"/>
+            <w:tcBorders>
+              <w:bottom w:val="single" w:sz="4" w:space="0" w:color="auto"/>
+            </w:tcBorders>
+            <w:vAlign w:val="center"/>
+          </w:tcPr>
+          <w:p>
+            <w:pPr>
+              <w:jc w:val="center"/>
+            </w:pPr>
+          </w:p>
+        </w:tc>
+        <w:tc>
+          <w:tcPr>
+            <w:tcW w:w="492" w:type="dxa"/>
+            <w:shd w:val="clear" w:color="auto" w:fill="D9D9D9" w:themeFill="background1" w:themeFillShade="D9"/>
+            <w:vAlign w:val="center"/>
+          </w:tcPr>
+          <w:p>
+            <w:pPr>
+              <w:jc w:val="center"/>
+            </w:pPr>
+          </w:p>
+        </w:tc>
+        <w:tc>
+          <w:tcPr>
+            <w:tcW w:w="492" w:type="dxa"/>
+            <w:tcBorders>
+              <w:bottom w:val="single" w:sz="4" w:space="0" w:color="auto"/>
+            </w:tcBorders>
+            <w:vAlign w:val="center"/>
+          </w:tcPr>
+          <w:p>
+            <w:pPr>
+              <w:jc w:val="center"/>
+            </w:pPr>
+          </w:p>
+        </w:tc>
+        <w:tc>
+          <w:tcPr>
+            <w:tcW w:w="492" w:type="dxa"/>
+            <w:shd w:val="clear" w:color="auto" w:fill="D9D9D9" w:themeFill="background1" w:themeFillShade="D9"/>
+            <w:vAlign w:val="center"/>
+          </w:tcPr>
+          <w:p>
+            <w:pPr>
+              <w:jc w:val="center"/>
+            </w:pPr>
+          </w:p>
+        </w:tc>
+        <w:tc>
+          <w:tcPr>
+            <w:tcW w:w="492" w:type="dxa"/>
+            <w:tcBorders>
+              <w:bottom w:val="single" w:sz="4" w:space="0" w:color="auto"/>
+            </w:tcBorders>
+            <w:vAlign w:val="center"/>
+          </w:tcPr>
+          <w:p>
+            <w:pPr>
+              <w:jc w:val="center"/>
+            </w:pPr>
+          </w:p>
+        </w:tc>
+        <w:tc>
+          <w:tcPr>
+            <w:tcW w:w="492" w:type="dxa"/>
+            <w:shd w:val="clear" w:color="auto" w:fill="D9D9D9" w:themeFill="background1" w:themeFillShade="D9"/>
+            <w:vAlign w:val="center"/>
+          </w:tcPr>
+          <w:p>
+            <w:pPr>
+              <w:jc w:val="center"/>
+            </w:pPr>
+            <w:r>
+              <w:sym w:font="Symbol" w:char="F0AA"/>
+            </w:r>
+          </w:p>
+        </w:tc>
+        <w:tc>
+          <w:tcPr>
+            <w:tcW w:w="492" w:type="dxa"/>
+            <w:tcBorders>
+              <w:bottom w:val="single" w:sz="4" w:space="0" w:color="auto"/>
+            </w:tcBorders>
+            <w:vAlign w:val="center"/>
+          </w:tcPr>
+          <w:p>
+            <w:pPr>
+              <w:jc w:val="center"/>
+            </w:pPr>
+          </w:p>
+        </w:tc>
+        <w:tc>
+          <w:tcPr>
+            <w:tcW w:w="492" w:type="dxa"/>
+            <w:shd w:val="clear" w:color="auto" w:fill="D9D9D9" w:themeFill="background1" w:themeFillShade="D9"/>
+            <w:vAlign w:val="center"/>
+          </w:tcPr>
+          <w:p>
+            <w:pPr>
+              <w:jc w:val="center"/>
+            </w:pPr>
+          </w:p>
+        </w:tc>
+      </w:tr>
+      <w:tr>
+        <w:trPr>
+          <w:jc w:val="center"/>
+        </w:trPr>
+        <w:tc>
+          <w:tcPr>
+            <w:tcW w:w="438" w:type="dxa"/>
+            <w:shd w:val="clear" w:color="auto" w:fill="B8CCE4" w:themeFill="accent1" w:themeFillTint="66"/>
+            <w:vAlign w:val="center"/>
+          </w:tcPr>
+          <w:p>
+            <w:pPr>
+              <w:jc w:val="center"/>
+              <w:rPr>
+                <w:b/>
+              </w:rPr>
+            </w:pPr>
+            <w:r>
+              <w:rPr>
+                <w:b/>
+              </w:rPr>
+              <w:t>3</w:t>
+            </w:r>
+          </w:p>
+        </w:tc>
+        <w:tc>
+          <w:tcPr>
+            <w:tcW w:w="492" w:type="dxa"/>
+            <w:shd w:val="clear" w:color="auto" w:fill="D9D9D9" w:themeFill="background1" w:themeFillShade="D9"/>
+            <w:vAlign w:val="center"/>
+          </w:tcPr>
+          <w:p>
+            <w:pPr>
+              <w:jc w:val="center"/>
+            </w:pPr>
+          </w:p>
+        </w:tc>
+        <w:tc>
+          <w:tcPr>
+            <w:tcW w:w="492" w:type="dxa"/>
+            <w:tcBorders>
+              <w:bottom w:val="single" w:sz="4" w:space="0" w:color="auto"/>
+            </w:tcBorders>
+            <w:vAlign w:val="center"/>
+          </w:tcPr>
+          <w:p>
+            <w:pPr>
+              <w:jc w:val="center"/>
+            </w:pPr>
+          </w:p>
+        </w:tc>
+        <w:tc>
+          <w:tcPr>
+            <w:tcW w:w="492" w:type="dxa"/>
+            <w:shd w:val="clear" w:color="auto" w:fill="D9D9D9" w:themeFill="background1" w:themeFillShade="D9"/>
+            <w:vAlign w:val="center"/>
+          </w:tcPr>
+          <w:p>
+            <w:pPr>
+              <w:jc w:val="center"/>
+            </w:pPr>
+          </w:p>
+        </w:tc>
+        <w:tc>
+          <w:tcPr>
+            <w:tcW w:w="492" w:type="dxa"/>
+            <w:tcBorders>
+              <w:bottom w:val="single" w:sz="4" w:space="0" w:color="auto"/>
+            </w:tcBorders>
+            <w:vAlign w:val="center"/>
+          </w:tcPr>
+          <w:p>
+            <w:pPr>
+              <w:jc w:val="center"/>
+            </w:pPr>
+          </w:p>
+        </w:tc>
+        <w:tc>
+          <w:tcPr>
+            <w:tcW w:w="492" w:type="dxa"/>
+            <w:shd w:val="clear" w:color="auto" w:fill="D9D9D9" w:themeFill="background1" w:themeFillShade="D9"/>
+            <w:vAlign w:val="center"/>
+          </w:tcPr>
+          <w:p>
+            <w:pPr>
+              <w:jc w:val="center"/>
+            </w:pPr>
+          </w:p>
+        </w:tc>
+        <w:tc>
+          <w:tcPr>
+            <w:tcW w:w="492" w:type="dxa"/>
+            <w:tcBorders>
+              <w:bottom w:val="single" w:sz="4" w:space="0" w:color="auto"/>
+            </w:tcBorders>
+            <w:vAlign w:val="center"/>
+          </w:tcPr>
+          <w:p>
+            <w:pPr>
+              <w:jc w:val="center"/>
+            </w:pPr>
+          </w:p>
+        </w:tc>
+        <w:tc>
+          <w:tcPr>
+            <w:tcW w:w="492" w:type="dxa"/>
+            <w:shd w:val="clear" w:color="auto" w:fill="D9D9D9" w:themeFill="background1" w:themeFillShade="D9"/>
+            <w:vAlign w:val="center"/>
+          </w:tcPr>
+          <w:p>
+            <w:pPr>
+              <w:jc w:val="center"/>
+            </w:pPr>
+          </w:p>
+        </w:tc>
+        <w:tc>
+          <w:tcPr>
+            <w:tcW w:w="492" w:type="dxa"/>
+            <w:tcBorders>
+              <w:bottom w:val="single" w:sz="4" w:space="0" w:color="auto"/>
+            </w:tcBorders>
+            <w:vAlign w:val="center"/>
+          </w:tcPr>
+          <w:p>
+            <w:pPr>
+              <w:jc w:val="center"/>
+            </w:pPr>
+            <w:r>
+              <w:sym w:font="Symbol" w:char="F0AA"/>
+            </w:r>
+          </w:p>
+        </w:tc>
+      </w:tr>
+      <w:tr>
+        <w:trPr>
+          <w:jc w:val="center"/>
+        </w:trPr>
+        <w:tc>
+          <w:tcPr>
+            <w:tcW w:w="438" w:type="dxa"/>
+            <w:shd w:val="clear" w:color="auto" w:fill="B8CCE4" w:themeFill="accent1" w:themeFillTint="66"/>
+            <w:vAlign w:val="center"/>
+          </w:tcPr>
+          <w:p>
+            <w:pPr>
+              <w:jc w:val="center"/>
+              <w:rPr>
+                <w:b/>
+              </w:rPr>
+            </w:pPr>
+            <w:r>
+              <w:rPr>
+                <w:b/>
+              </w:rPr>
+              <w:t>2</w:t>
+            </w:r>
+          </w:p>
+        </w:tc>
+        <w:tc>
+          <w:tcPr>
+            <w:tcW w:w="492" w:type="dxa"/>
+            <w:tcBorders>
+              <w:bottom w:val="single" w:sz="4" w:space="0" w:color="auto"/>
+            </w:tcBorders>
+            <w:vAlign w:val="center"/>
+          </w:tcPr>
+          <w:p>
+            <w:pPr>
+              <w:jc w:val="center"/>
+            </w:pPr>
+          </w:p>
+        </w:tc>
+        <w:tc>
+          <w:tcPr>
+            <w:tcW w:w="492" w:type="dxa"/>
+            <w:shd w:val="clear" w:color="auto" w:fill="D9D9D9" w:themeFill="background1" w:themeFillShade="D9"/>
+            <w:vAlign w:val="center"/>
+          </w:tcPr>
+          <w:p>
+            <w:pPr>
+              <w:jc w:val="center"/>
+            </w:pPr>
+          </w:p>
+        </w:tc>
+        <w:tc>
+          <w:tcPr>
+            <w:tcW w:w="492" w:type="dxa"/>
+            <w:tcBorders>
+              <w:bottom w:val="single" w:sz="4" w:space="0" w:color="auto"/>
+            </w:tcBorders>
+            <w:vAlign w:val="center"/>
+          </w:tcPr>
+          <w:p>
+            <w:pPr>
+              <w:jc w:val="center"/>
+            </w:pPr>
+            <w:r>
+              <w:sym w:font="Symbol" w:char="F0AA"/>
+            </w:r>
+          </w:p>
+        </w:tc>
+        <w:tc>
+          <w:tcPr>
+            <w:tcW w:w="492" w:type="dxa"/>
+            <w:shd w:val="clear" w:color="auto" w:fill="D9D9D9" w:themeFill="background1" w:themeFillShade="D9"/>
+            <w:vAlign w:val="center"/>
+          </w:tcPr>
+          <w:p>
+            <w:pPr>
+              <w:jc w:val="center"/>
+            </w:pPr>
+          </w:p>
+        </w:tc>
+        <w:tc>
+          <w:tcPr>
+            <w:tcW w:w="492" w:type="dxa"/>
+            <w:tcBorders>
+              <w:bottom w:val="single" w:sz="4" w:space="0" w:color="auto"/>
+            </w:tcBorders>
+            <w:vAlign w:val="center"/>
+          </w:tcPr>
+          <w:p>
+            <w:pPr>
+              <w:jc w:val="center"/>
+            </w:pPr>
+          </w:p>
+        </w:tc>
+        <w:tc>
+          <w:tcPr>
+            <w:tcW w:w="492" w:type="dxa"/>
+            <w:shd w:val="clear" w:color="auto" w:fill="D9D9D9" w:themeFill="background1" w:themeFillShade="D9"/>
+            <w:vAlign w:val="center"/>
+          </w:tcPr>
+          <w:p>
+            <w:pPr>
+              <w:jc w:val="center"/>
+            </w:pPr>
+          </w:p>
+        </w:tc>
+        <w:tc>
+          <w:tcPr>
+            <w:tcW w:w="492" w:type="dxa"/>
+            <w:tcBorders>
+              <w:bottom w:val="single" w:sz="4" w:space="0" w:color="auto"/>
+            </w:tcBorders>
+            <w:vAlign w:val="center"/>
+          </w:tcPr>
+          <w:p>
+            <w:pPr>
+              <w:jc w:val="center"/>
+            </w:pPr>
+          </w:p>
+        </w:tc>
+        <w:tc>
+          <w:tcPr>
+            <w:tcW w:w="492" w:type="dxa"/>
+            <w:shd w:val="clear" w:color="auto" w:fill="D9D9D9" w:themeFill="background1" w:themeFillShade="D9"/>
+            <w:vAlign w:val="center"/>
+          </w:tcPr>
+          <w:p>
+            <w:pPr>
+              <w:jc w:val="center"/>
+            </w:pPr>
+          </w:p>
+        </w:tc>
+      </w:tr>
+      <w:tr>
+        <w:trPr>
+          <w:jc w:val="center"/>
+        </w:trPr>
+        <w:tc>
+          <w:tcPr>
+            <w:tcW w:w="438" w:type="dxa"/>
+            <w:shd w:val="clear" w:color="auto" w:fill="B8CCE4" w:themeFill="accent1" w:themeFillTint="66"/>
+            <w:vAlign w:val="center"/>
+          </w:tcPr>
+          <w:p>
+            <w:pPr>
+              <w:jc w:val="center"/>
+              <w:rPr>
+                <w:b/>
+              </w:rPr>
+            </w:pPr>
+            <w:r>
+              <w:rPr>
+                <w:b/>
+              </w:rPr>
+              <w:t>1</w:t>
+            </w:r>
+          </w:p>
+        </w:tc>
+        <w:tc>
+          <w:tcPr>
+            <w:tcW w:w="492" w:type="dxa"/>
+            <w:shd w:val="clear" w:color="auto" w:fill="D9D9D9" w:themeFill="background1" w:themeFillShade="D9"/>
+            <w:vAlign w:val="center"/>
+          </w:tcPr>
+          <w:p>
+            <w:pPr>
+              <w:jc w:val="center"/>
+            </w:pPr>
+            <w:r>
+              <w:sym w:font="Symbol" w:char="F0AA"/>
+            </w:r>
+          </w:p>
+        </w:tc>
+        <w:tc>
+          <w:tcPr>
+            <w:tcW w:w="492" w:type="dxa"/>
+            <w:vAlign w:val="center"/>
+          </w:tcPr>
+          <w:p>
+            <w:pPr>
+              <w:jc w:val="center"/>
+            </w:pPr>
+          </w:p>
+        </w:tc>
+        <w:tc>
+          <w:tcPr>
+            <w:tcW w:w="492" w:type="dxa"/>
+            <w:shd w:val="clear" w:color="auto" w:fill="D9D9D9" w:themeFill="background1" w:themeFillShade="D9"/>
+            <w:vAlign w:val="center"/>
+          </w:tcPr>
+          <w:p>
+            <w:pPr>
+              <w:jc w:val="center"/>
+            </w:pPr>
+          </w:p>
+        </w:tc>
+        <w:tc>
+          <w:tcPr>
+            <w:tcW w:w="492" w:type="dxa"/>
+            <w:vAlign w:val="center"/>
+          </w:tcPr>
+          <w:p>
+            <w:pPr>
+              <w:jc w:val="center"/>
+            </w:pPr>
+          </w:p>
+        </w:tc>
+        <w:tc>
+          <w:tcPr>
+            <w:tcW w:w="492" w:type="dxa"/>
+            <w:shd w:val="clear" w:color="auto" w:fill="D9D9D9" w:themeFill="background1" w:themeFillShade="D9"/>
+            <w:vAlign w:val="center"/>
+          </w:tcPr>
+          <w:p>
+            <w:pPr>
+              <w:jc w:val="center"/>
+            </w:pPr>
+          </w:p>
+        </w:tc>
+        <w:tc>
+          <w:tcPr>
+            <w:tcW w:w="492" w:type="dxa"/>
+            <w:vAlign w:val="center"/>
+          </w:tcPr>
+          <w:p>
+            <w:pPr>
+              <w:jc w:val="center"/>
+            </w:pPr>
+          </w:p>
+        </w:tc>
+        <w:tc>
+          <w:tcPr>
+            <w:tcW w:w="492" w:type="dxa"/>
+            <w:shd w:val="clear" w:color="auto" w:fill="D9D9D9" w:themeFill="background1" w:themeFillShade="D9"/>
+            <w:vAlign w:val="center"/>
+          </w:tcPr>
+          <w:p>
+            <w:pPr>
+              <w:jc w:val="center"/>
+            </w:pPr>
+          </w:p>
+        </w:tc>
+        <w:tc>
+          <w:tcPr>
+            <w:tcW w:w="492" w:type="dxa"/>
+            <w:vAlign w:val="center"/>
+          </w:tcPr>
+          <w:p>
+            <w:pPr>
+              <w:jc w:val="center"/>
+            </w:pPr>
+          </w:p>
+        </w:tc>
+      </w:tr>
+    </w:tbl>
     <w:p/>
     <w:sectPr>
       <w:pgSz w:w="12240" w:h="15840"/>
@@ -4100,6 +5804,103 @@
     </w:sectPr>
   </w:body>
 </w:document>
+</file>
+
+<file path=word/numbering.xml><?xml version="1.0" encoding="utf-8"?>
+<w:numbering xmlns:ve="http://schemas.openxmlformats.org/markup-compatibility/2006" xmlns:o="urn:schemas-microsoft-com:office:office" xmlns:r="http://schemas.openxmlformats.org/officeDocument/2006/relationships" xmlns:m="http://schemas.openxmlformats.org/officeDocument/2006/math" xmlns:v="urn:schemas-microsoft-com:vml" xmlns:wp="http://schemas.openxmlformats.org/drawingml/2006/wordprocessingDrawing" xmlns:w10="urn:schemas-microsoft-com:office:word" xmlns:w="http://schemas.openxmlformats.org/wordprocessingml/2006/main" xmlns:wne="http://schemas.microsoft.com/office/word/2006/wordml">
+  <w:abstractNum w:abstractNumId="0">
+    <w:nsid w:val="2E71638F"/>
+    <w:multiLevelType w:val="hybridMultilevel"/>
+    <w:tmpl w:val="9FCE2828"/>
+    <w:lvl w:ilvl="0" w:tplc="04090019">
+      <w:start w:val="1"/>
+      <w:numFmt w:val="lowerLetter"/>
+      <w:lvlText w:val="%1."/>
+      <w:lvlJc w:val="left"/>
+      <w:pPr>
+        <w:ind w:left="720" w:hanging="360"/>
+      </w:pPr>
+      <w:rPr>
+        <w:rFonts w:hint="default"/>
+      </w:rPr>
+    </w:lvl>
+    <w:lvl w:ilvl="1" w:tplc="04090019" w:tentative="1">
+      <w:start w:val="1"/>
+      <w:numFmt w:val="lowerLetter"/>
+      <w:lvlText w:val="%2."/>
+      <w:lvlJc w:val="left"/>
+      <w:pPr>
+        <w:ind w:left="1440" w:hanging="360"/>
+      </w:pPr>
+    </w:lvl>
+    <w:lvl w:ilvl="2" w:tplc="0409001B" w:tentative="1">
+      <w:start w:val="1"/>
+      <w:numFmt w:val="lowerRoman"/>
+      <w:lvlText w:val="%3."/>
+      <w:lvlJc w:val="right"/>
+      <w:pPr>
+        <w:ind w:left="2160" w:hanging="180"/>
+      </w:pPr>
+    </w:lvl>
+    <w:lvl w:ilvl="3" w:tplc="0409000F" w:tentative="1">
+      <w:start w:val="1"/>
+      <w:numFmt w:val="decimal"/>
+      <w:lvlText w:val="%4."/>
+      <w:lvlJc w:val="left"/>
+      <w:pPr>
+        <w:ind w:left="2880" w:hanging="360"/>
+      </w:pPr>
+    </w:lvl>
+    <w:lvl w:ilvl="4" w:tplc="04090019" w:tentative="1">
+      <w:start w:val="1"/>
+      <w:numFmt w:val="lowerLetter"/>
+      <w:lvlText w:val="%5."/>
+      <w:lvlJc w:val="left"/>
+      <w:pPr>
+        <w:ind w:left="3600" w:hanging="360"/>
+      </w:pPr>
+    </w:lvl>
+    <w:lvl w:ilvl="5" w:tplc="0409001B" w:tentative="1">
+      <w:start w:val="1"/>
+      <w:numFmt w:val="lowerRoman"/>
+      <w:lvlText w:val="%6."/>
+      <w:lvlJc w:val="right"/>
+      <w:pPr>
+        <w:ind w:left="4320" w:hanging="180"/>
+      </w:pPr>
+    </w:lvl>
+    <w:lvl w:ilvl="6" w:tplc="0409000F" w:tentative="1">
+      <w:start w:val="1"/>
+      <w:numFmt w:val="decimal"/>
+      <w:lvlText w:val="%7."/>
+      <w:lvlJc w:val="left"/>
+      <w:pPr>
+        <w:ind w:left="5040" w:hanging="360"/>
+      </w:pPr>
+    </w:lvl>
+    <w:lvl w:ilvl="7" w:tplc="04090019" w:tentative="1">
+      <w:start w:val="1"/>
+      <w:numFmt w:val="lowerLetter"/>
+      <w:lvlText w:val="%8."/>
+      <w:lvlJc w:val="left"/>
+      <w:pPr>
+        <w:ind w:left="5760" w:hanging="360"/>
+      </w:pPr>
+    </w:lvl>
+    <w:lvl w:ilvl="8" w:tplc="0409001B" w:tentative="1">
+      <w:start w:val="1"/>
+      <w:numFmt w:val="lowerRoman"/>
+      <w:lvlText w:val="%9."/>
+      <w:lvlJc w:val="right"/>
+      <w:pPr>
+        <w:ind w:left="6480" w:hanging="180"/>
+      </w:pPr>
+    </w:lvl>
+  </w:abstractNum>
+  <w:num w:numId="1">
+    <w:abstractNumId w:val="0"/>
+  </w:num>
+</w:numbering>
 </file>
 
 <file path=word/styles.xml><?xml version="1.0" encoding="utf-8"?>
@@ -4374,6 +6175,17 @@
       <w:sz w:val="16"/>
       <w:szCs w:val="16"/>
     </w:rPr>
+  </w:style>
+  <w:style w:type="paragraph" w:styleId="ListParagraph">
+    <w:name w:val="List Paragraph"/>
+    <w:basedOn w:val="Normal"/>
+    <w:uiPriority w:val="34"/>
+    <w:qFormat/>
+    <w:rsid w:val="004B00D9"/>
+    <w:pPr>
+      <w:ind w:left="720"/>
+      <w:contextualSpacing/>
+    </w:pPr>
   </w:style>
 </w:styles>
 </file>
@@ -4666,7 +6478,7 @@
 </file>
 
 <file path=customXml/itemProps1.xml><?xml version="1.0" encoding="utf-8"?>
-<ds:datastoreItem xmlns:ds="http://schemas.openxmlformats.org/officeDocument/2006/customXml" ds:itemID="{24A0C185-0CA5-4557-A5C2-5B280393BBB3}">
+<ds:datastoreItem xmlns:ds="http://schemas.openxmlformats.org/officeDocument/2006/customXml" ds:itemID="{194A35D0-19B2-4BC2-AB68-5753B00EF36D}">
   <ds:schemaRefs>
     <ds:schemaRef ds:uri="http://schemas.openxmlformats.org/officeDocument/2006/bibliography"/>
   </ds:schemaRefs>

</xml_diff>

<commit_message>
Uploading a readme as specified by Dr. Pollett as well as an updated version of the written questions.
</commit_message>
<xml_diff>
--- a/Assignment #2/CS156 - Assignment #2 Written Questions.docx
+++ b/Assignment #2/CS156 - Assignment #2 Written Questions.docx
@@ -143,9 +143,14 @@
         <w:t>):</w:t>
       </w:r>
       <w:r>
-        <w:t xml:space="preserve"> The number of pairs of attacking queens.  In this case, the algorithms are trying to minimize the heuristic function (i.e. </w:t>
+        <w:t xml:space="preserve"> The number of pairs of attacking queens.  In this case, the algorithms are trying to minimize the heuristic function (i.e</w:t>
+      </w:r>
+      <w:proofErr w:type="gramStart"/>
+      <w:r>
+        <w:t xml:space="preserve">. </w:t>
       </w:r>
       <m:oMath>
+        <w:proofErr w:type="gramEnd"/>
         <m:r>
           <w:rPr>
             <w:rFonts w:ascii="Cambria Math" w:hAnsi="Cambria Math"/>
@@ -157,7 +162,46 @@
         <w:rPr>
           <w:rFonts w:eastAsiaTheme="minorEastAsia"/>
         </w:rPr>
-        <w:t xml:space="preserve">).  This is not Hill Climbing in the strictest sense of the interpretation.  If we wanted to maximize a parameter, we could use heuristic, </w:t>
+        <w:t xml:space="preserve">).  This is not Hill </w:t>
+      </w:r>
+      <w:proofErr w:type="gramStart"/>
+      <w:r>
+        <w:rPr>
+          <w:rFonts w:eastAsiaTheme="minorEastAsia"/>
+        </w:rPr>
+        <w:t>Climbing</w:t>
+      </w:r>
+      <w:proofErr w:type="gramEnd"/>
+      <w:r>
+        <w:rPr>
+          <w:rFonts w:eastAsiaTheme="minorEastAsia"/>
+        </w:rPr>
+        <w:t xml:space="preserve"> in the strictest sense of the interpretation.  If we wanted to maximize a parameter, we could use heuristic</w:t>
+      </w:r>
+      <w:proofErr w:type="gramStart"/>
+      <w:r>
+        <w:rPr>
+          <w:rFonts w:eastAsiaTheme="minorEastAsia"/>
+        </w:rPr>
+        <w:t xml:space="preserve">, </w:t>
+      </w:r>
+      <m:oMath>
+        <w:proofErr w:type="gramEnd"/>
+        <m:r>
+          <w:rPr>
+            <w:rFonts w:ascii="Cambria Math" w:eastAsiaTheme="minorEastAsia" w:hAnsi="Cambria Math"/>
+          </w:rPr>
+          <m:t>h'</m:t>
+        </m:r>
+      </m:oMath>
+      <w:r>
+        <w:rPr>
+          <w:rFonts w:eastAsiaTheme="minorEastAsia"/>
+        </w:rPr>
+        <w:t>,</w:t>
+      </w:r>
+      <w:r>
+        <w:t xml:space="preserve"> where </w:t>
       </w:r>
       <m:oMath>
         <m:r>
@@ -168,24 +212,15 @@
         </m:r>
       </m:oMath>
       <w:r>
-        <w:rPr>
-          <w:rFonts w:eastAsiaTheme="minorEastAsia"/>
-        </w:rPr>
-        <w:t>,</w:t>
-      </w:r>
-      <w:r>
-        <w:t xml:space="preserve"> where </w:t>
-      </w:r>
-      <m:oMath>
-        <m:r>
-          <w:rPr>
-            <w:rFonts w:ascii="Cambria Math" w:eastAsiaTheme="minorEastAsia" w:hAnsi="Cambria Math"/>
-          </w:rPr>
-          <m:t>h'</m:t>
-        </m:r>
-      </m:oMath>
-      <w:r>
-        <w:t xml:space="preserve"> is defined as:</w:t>
+        <w:t xml:space="preserve"> is defin</w:t>
+      </w:r>
+      <w:proofErr w:type="spellStart"/>
+      <w:r>
+        <w:t>ed</w:t>
+      </w:r>
+      <w:proofErr w:type="spellEnd"/>
+      <w:r>
+        <w:t xml:space="preserve"> as:</w:t>
       </w:r>
     </w:p>
     <w:p/>
@@ -317,8 +352,13 @@
     </w:p>
     <w:p/>
     <w:p>
-      <w:r>
-        <w:t xml:space="preserve">is used because it represents the maximum number of possible collision combinations: </w:t>
+      <w:proofErr w:type="gramStart"/>
+      <w:r>
+        <w:t>is</w:t>
+      </w:r>
+      <w:proofErr w:type="gramEnd"/>
+      <w:r>
+        <w:t xml:space="preserve"> used because it represents the maximum number of possible collision combinations: </w:t>
       </w:r>
     </w:p>
     <w:p/>
@@ -341,7 +381,7 @@
     <w:p>
       <w:pPr>
         <w:rPr>
-          <w:i/>
+          <w:rFonts w:eastAsiaTheme="minorEastAsia"/>
         </w:rPr>
       </w:pPr>
       <w:r>
@@ -377,6 +417,13 @@
       </w:r>
     </w:p>
     <w:p>
+      <w:pPr>
+        <w:rPr>
+          <w:i/>
+        </w:rPr>
+      </w:pPr>
+    </w:p>
+    <w:p>
       <w:r>
         <w:rPr>
           <w:b/>
@@ -390,6 +437,19 @@
         <w:sym w:font="Symbol" w:char="00AA"/>
       </w:r>
     </w:p>
+    <w:p/>
+    <w:p>
+      <w:r>
+        <w:rPr>
+          <w:b/>
+        </w:rPr>
+        <w:t xml:space="preserve">State Transition Definition: </w:t>
+      </w:r>
+      <w:r>
+        <w:t>Per round, one queen from its current position to any other square/cell in its column.  For example, a queen in square A1 (see below) can move to A2, A3, A4, A5, A6, A7, and A8 only.</w:t>
+      </w:r>
+    </w:p>
+    <w:p/>
     <w:p>
       <w:pPr>
         <w:jc w:val="center"/>
@@ -2150,6 +2210,7 @@
         <w:rPr>
           <w:b/>
         </w:rPr>
+        <w:lastRenderedPageBreak/>
         <w:t>Description:</w:t>
       </w:r>
       <w:r>
@@ -2159,10 +2220,32 @@
         <w:rPr>
           <w:i/>
         </w:rPr>
-        <w:t>Artificial Intelligence: A Modern Approach</w:t>
-      </w:r>
-      <w:r>
-        <w:t xml:space="preserve"> by Russell and Norvig (see page 123 in the third edition). </w:t>
+        <w:t xml:space="preserve">Artificial Intelligence: </w:t>
+      </w:r>
+      <w:proofErr w:type="gramStart"/>
+      <w:r>
+        <w:rPr>
+          <w:i/>
+        </w:rPr>
+        <w:t>A</w:t>
+      </w:r>
+      <w:proofErr w:type="gramEnd"/>
+      <w:r>
+        <w:rPr>
+          <w:i/>
+        </w:rPr>
+        <w:t xml:space="preserve"> Modern Approach</w:t>
+      </w:r>
+      <w:r>
+        <w:t xml:space="preserve"> by Russell and </w:t>
+      </w:r>
+      <w:proofErr w:type="spellStart"/>
+      <w:r>
+        <w:t>Norvig</w:t>
+      </w:r>
+      <w:proofErr w:type="spellEnd"/>
+      <w:r>
+        <w:t xml:space="preserve"> (see page 123 in the third edition). </w:t>
       </w:r>
     </w:p>
     <w:p/>
@@ -2196,7 +2279,6 @@
             <w:rPr>
               <w:rFonts w:ascii="Cambria Math" w:hAnsi="Cambria Math"/>
             </w:rPr>
-            <w:lastRenderedPageBreak/>
             <m:t>h=1</m:t>
           </m:r>
         </m:oMath>
@@ -2255,9 +2337,30 @@
     <w:p/>
     <w:p>
       <w:r>
-        <w:t xml:space="preserve">Per Russell and Norvig, this board is a local minima.  Any movement of a queen results in a higher heuristic function (i.e. </w:t>
+        <w:t xml:space="preserve">Per Russell and </w:t>
+      </w:r>
+      <w:proofErr w:type="spellStart"/>
+      <w:r>
+        <w:t>Norvig</w:t>
+      </w:r>
+      <w:proofErr w:type="spellEnd"/>
+      <w:r>
+        <w:t xml:space="preserve">, this board is a local </w:t>
+      </w:r>
+      <w:proofErr w:type="gramStart"/>
+      <w:r>
+        <w:t>minima</w:t>
+      </w:r>
+      <w:proofErr w:type="gramEnd"/>
+      <w:r>
+        <w:t>.  Any movement of a queen results in a higher heuristic function (i.e</w:t>
+      </w:r>
+      <w:proofErr w:type="gramStart"/>
+      <w:r>
+        <w:t xml:space="preserve">. </w:t>
       </w:r>
       <m:oMath>
+        <w:proofErr w:type="gramEnd"/>
         <m:r>
           <w:rPr>
             <w:rFonts w:ascii="Cambria Math" w:hAnsi="Cambria Math"/>
@@ -4271,12 +4374,39 @@
         <w:rPr>
           <w:i/>
         </w:rPr>
-        <w:t>Artificial Intelligence: A Modern Approach</w:t>
-      </w:r>
-      <w:r>
-        <w:t xml:space="preserve"> by Russell and Norvig (see page 123 in the third edition).  Those squares that do not contain a queen have numbers describing the heuristic cost if a queen in that column was moved into that space.  For example, if the queen in cell B4 was move to B8, the heuristic cost, </w:t>
+        <w:t xml:space="preserve">Artificial Intelligence: </w:t>
+      </w:r>
+      <w:proofErr w:type="gramStart"/>
+      <w:r>
+        <w:rPr>
+          <w:i/>
+        </w:rPr>
+        <w:t>A</w:t>
+      </w:r>
+      <w:proofErr w:type="gramEnd"/>
+      <w:r>
+        <w:rPr>
+          <w:i/>
+        </w:rPr>
+        <w:t xml:space="preserve"> Modern Approach</w:t>
+      </w:r>
+      <w:r>
+        <w:t xml:space="preserve"> by Russell and </w:t>
+      </w:r>
+      <w:proofErr w:type="spellStart"/>
+      <w:r>
+        <w:t>Norvig</w:t>
+      </w:r>
+      <w:proofErr w:type="spellEnd"/>
+      <w:r>
+        <w:t xml:space="preserve"> (see page 123 in the third edition).  Those squares that do not contain a queen have numbers describing the heuristic cost if a queen in that column was moved into that space.  For example, if the queen in cell B4 was move to B8, the heuristic cost</w:t>
+      </w:r>
+      <w:proofErr w:type="gramStart"/>
+      <w:r>
+        <w:t xml:space="preserve">, </w:t>
       </w:r>
       <m:oMath>
+        <w:proofErr w:type="gramEnd"/>
         <m:r>
           <w:rPr>
             <w:rFonts w:ascii="Cambria Math" w:hAnsi="Cambria Math"/>
@@ -4790,7 +4920,15 @@
     </w:p>
     <w:p>
       <w:r>
-        <w:t xml:space="preserve">Per Russell and Norvig, the minimum heuristic cost by moving one queen within its column is 12 (see cells: B8, B6, E7, E1, F8, F6, G7, and G1).  </w:t>
+        <w:t xml:space="preserve">Per Russell and </w:t>
+      </w:r>
+      <w:proofErr w:type="spellStart"/>
+      <w:r>
+        <w:t>Norvig</w:t>
+      </w:r>
+      <w:proofErr w:type="spellEnd"/>
+      <w:r>
+        <w:t xml:space="preserve">, the minimum heuristic cost by moving one queen within its column is 12 (see cells: B8, B6, E7, E1, F8, F6, G7, and G1).  </w:t>
       </w:r>
     </w:p>
     <w:p/>
@@ -4826,6 +4964,7 @@
           <w:b/>
           <w:color w:val="0070C0"/>
         </w:rPr>
+        <w:lastRenderedPageBreak/>
         <w:t>Step #1:</w:t>
       </w:r>
       <w:r>
@@ -4849,7 +4988,15 @@
         </w:r>
       </w:fldSimple>
       <w:r>
-        <w:t xml:space="preserve">.  Per Russell and Norvig, no successors have lower heuristic costs.  Hence, the algorithm terminates.  Since it is not a goal state, it generates another random (i.e. restart) board (in this case </w:t>
+        <w:t xml:space="preserve">.  Per Russell and </w:t>
+      </w:r>
+      <w:proofErr w:type="spellStart"/>
+      <w:r>
+        <w:t>Norvig</w:t>
+      </w:r>
+      <w:proofErr w:type="spellEnd"/>
+      <w:r>
+        <w:t xml:space="preserve">, no successors have lower heuristic costs.  Hence, the algorithm terminates.  Since it is not a goal state, it generates another random (i.e. restart) board (in this case </w:t>
       </w:r>
       <w:fldSimple w:instr=" REF _Ref399708688 ">
         <w:r>
@@ -4880,7 +5027,6 @@
           <w:b/>
           <w:color w:val="0070C0"/>
         </w:rPr>
-        <w:lastRenderedPageBreak/>
         <w:t>Step #2:</w:t>
       </w:r>
       <w:r>
@@ -4901,14 +5047,10 @@
         <w:t xml:space="preserve"> and observes the eight successor states that have identical minimum value (i.e. B8, B6, E7, E1, F8, F6, G7, and G1).  The algorithm chooses </w:t>
       </w:r>
       <w:r>
-        <w:rPr>
-          <w:b/>
-          <w:color w:val="C00000"/>
-        </w:rPr>
-        <w:t>only one</w:t>
-      </w:r>
-      <w:r>
-        <w:t xml:space="preserve"> of the successors and then generates subsequent successors from that one state until a local minimum is found or the goal is reached.</w:t>
+        <w:t>only one of the</w:t>
+      </w:r>
+      <w:r>
+        <w:t xml:space="preserve"> successors and then generates subsequent successors from that one state until a local minimum is found or the goal is reached.</w:t>
       </w:r>
     </w:p>
     <w:p>
@@ -5029,7 +5171,15 @@
         </w:r>
       </w:fldSimple>
       <w:r>
-        <w:t xml:space="preserve">.  Per Russell and Norvig, there are no moves within the same column of </w:t>
+        <w:t xml:space="preserve">.  Per Russell and </w:t>
+      </w:r>
+      <w:proofErr w:type="spellStart"/>
+      <w:r>
+        <w:t>Norvig</w:t>
+      </w:r>
+      <w:proofErr w:type="spellEnd"/>
+      <w:r>
+        <w:t xml:space="preserve">, there are no moves within the same column of </w:t>
       </w:r>
       <w:fldSimple w:instr=" REF _Ref399708688 ">
         <w:r>
@@ -5043,7 +5193,21 @@
         </w:r>
       </w:fldSimple>
       <w:r>
-        <w:t xml:space="preserve"> that yields a heuristic cost of less than 12.  In contrast, there are multiple moves in </w:t>
+        <w:t xml:space="preserve"> that yields a heuristic cost of less than 12. </w:t>
+      </w:r>
+      <w:r>
+        <w:t xml:space="preserve"> Per Russell and </w:t>
+      </w:r>
+      <w:proofErr w:type="spellStart"/>
+      <w:r>
+        <w:t>Norvig</w:t>
+      </w:r>
+      <w:proofErr w:type="spellEnd"/>
+      <w:r>
+        <w:t>,</w:t>
+      </w:r>
+      <w:r>
+        <w:t xml:space="preserve"> </w:t>
       </w:r>
       <w:fldSimple w:instr=" REF _Ref399707972 ">
         <w:r>
@@ -5057,85 +5221,38 @@
         </w:r>
       </w:fldSimple>
       <w:r>
-        <w:t xml:space="preserve"> that yield heuristic costs of less than 12.  Examples include:</w:t>
+        <w:t xml:space="preserve"> </w:t>
+      </w:r>
+      <w:r>
+        <w:t>has no successor states with a heuristic cost of less than or equal to 1. Therefore, all successor states from the two starting boards have heuristic costs greater than the current minimum.  As such, the algorithm immediately terminates.</w:t>
       </w:r>
     </w:p>
     <w:p/>
     <w:p>
       <w:pPr>
-        <w:pStyle w:val="ListParagraph"/>
-        <w:numPr>
-          <w:ilvl w:val="0"/>
-          <w:numId w:val="19"/>
-        </w:numPr>
-        <w:spacing w:after="200" w:line="276" w:lineRule="auto"/>
-      </w:pPr>
-      <w:r>
-        <w:t>Move the queen from A1 to A3.  The heuristic cost (</w:t>
-      </w:r>
-      <m:oMath>
-        <m:r>
-          <w:rPr>
-            <w:rFonts w:ascii="Cambria Math" w:hAnsi="Cambria Math"/>
-          </w:rPr>
-          <m:t>h</m:t>
-        </m:r>
-      </m:oMath>
-      <w:r>
-        <w:t>) of that successor is 3.</w:t>
+        <w:jc w:val="center"/>
+        <w:rPr>
+          <w:b/>
+          <w:sz w:val="28"/>
+          <w:szCs w:val="28"/>
+        </w:rPr>
+      </w:pPr>
+      <w:r>
+        <w:rPr>
+          <w:b/>
+          <w:sz w:val="28"/>
+          <w:szCs w:val="28"/>
+        </w:rPr>
+        <w:t>Summary</w:t>
       </w:r>
     </w:p>
+    <w:p/>
     <w:p>
       <w:pPr>
-        <w:pStyle w:val="ListParagraph"/>
-        <w:numPr>
-          <w:ilvl w:val="0"/>
-          <w:numId w:val="19"/>
-        </w:numPr>
-        <w:spacing w:after="200" w:line="276" w:lineRule="auto"/>
-      </w:pPr>
-      <w:r>
-        <w:t>Move the queen from A1 to A8.  The heuristic cost (</w:t>
-      </w:r>
-      <m:oMath>
-        <m:r>
-          <w:rPr>
-            <w:rFonts w:ascii="Cambria Math" w:hAnsi="Cambria Math"/>
-          </w:rPr>
-          <m:t>h</m:t>
-        </m:r>
-      </m:oMath>
-      <w:r>
-        <w:t>) of that successor is 3.</w:t>
-      </w:r>
-    </w:p>
-    <w:p>
-      <w:pPr>
-        <w:pStyle w:val="ListParagraph"/>
-        <w:numPr>
-          <w:ilvl w:val="0"/>
-          <w:numId w:val="19"/>
-        </w:numPr>
-        <w:spacing w:after="200" w:line="276" w:lineRule="auto"/>
-      </w:pPr>
-      <w:r>
-        <w:t>Move the queen from B6 to B8.  The heuristic cost (</w:t>
-      </w:r>
-      <m:oMath>
-        <m:r>
-          <w:rPr>
-            <w:rFonts w:ascii="Cambria Math" w:hAnsi="Cambria Math"/>
-          </w:rPr>
-          <m:t>h</m:t>
-        </m:r>
-      </m:oMath>
-      <w:r>
-        <w:t>) of that successor is 3.</w:t>
-      </w:r>
-    </w:p>
-    <w:p>
-      <w:r>
-        <w:t xml:space="preserve">The successors are ordered by lowest heuristic cost. Since there are multiple (i.e. more than 2) successors from </w:t>
+        <w:ind w:firstLine="720"/>
+      </w:pPr>
+      <w:r>
+        <w:t xml:space="preserve">In Hill Climbing, </w:t>
       </w:r>
       <w:fldSimple w:instr=" REF _Ref399707972 ">
         <w:r>
@@ -5149,21 +5266,16 @@
         </w:r>
       </w:fldSimple>
       <w:r>
-        <w:t xml:space="preserve"> with a lower heuristic cost than 12, the two states chosen for the next generation are from </w:t>
-      </w:r>
-      <w:fldSimple w:instr=" REF _Ref399707972 ">
-        <w:r>
-          <w:t xml:space="preserve">Board # </w:t>
-        </w:r>
-        <w:r>
-          <w:rPr>
-            <w:noProof/>
-          </w:rPr>
-          <w:t>1</w:t>
-        </w:r>
-      </w:fldSimple>
-      <w:r>
-        <w:t xml:space="preserve">.  </w:t>
+        <w:t xml:space="preserve"> was immediately passed over in the first round (since it was a local minima)</w:t>
+      </w:r>
+      <w:r>
+        <w:t xml:space="preserve">, but </w:t>
+      </w:r>
+      <w:r>
+        <w:t>Hill Climbing</w:t>
+      </w:r>
+      <w:r>
+        <w:t xml:space="preserve"> does traverse through successor states in </w:t>
       </w:r>
       <w:fldSimple w:instr=" REF _Ref399708688 ">
         <w:r>
@@ -5177,47 +5289,9 @@
         </w:r>
       </w:fldSimple>
       <w:r>
-        <w:t xml:space="preserve"> is not considered at all in future rounds.  Moreover, there are always </w:t>
-      </w:r>
-      <w:r>
-        <w:rPr>
-          <w:b/>
-          <w:color w:val="C00000"/>
-        </w:rPr>
-        <w:t>two states</w:t>
-      </w:r>
-      <w:r>
-        <w:t xml:space="preserve"> being considered in parallel per round not only a single one.</w:t>
-      </w:r>
-    </w:p>
-    <w:p/>
-    <w:p>
-      <w:pPr>
-        <w:jc w:val="center"/>
-        <w:rPr>
-          <w:b/>
-          <w:sz w:val="28"/>
-          <w:szCs w:val="28"/>
-        </w:rPr>
-      </w:pPr>
-      <w:r>
-        <w:rPr>
-          <w:b/>
-          <w:sz w:val="28"/>
-          <w:szCs w:val="28"/>
-        </w:rPr>
-        <w:t>Summary</w:t>
-      </w:r>
-    </w:p>
-    <w:p/>
-    <w:p>
-      <w:pPr>
-        <w:ind w:firstLine="720"/>
-      </w:pPr>
-      <w:r>
-        <w:t xml:space="preserve">In Hill Climbing, </w:t>
-      </w:r>
-      <w:fldSimple w:instr=" REF _Ref399707972 ">
+        <w:t xml:space="preserve">.  As such, Hill Climbing could still find a solution from </w:t>
+      </w:r>
+      <w:fldSimple w:instr=" REF _Ref399708688 ">
         <w:r>
           <w:t xml:space="preserve">Board # </w:t>
         </w:r>
@@ -5225,25 +5299,35 @@
           <w:rPr>
             <w:noProof/>
           </w:rPr>
-          <w:t>1</w:t>
+          <w:t>2</w:t>
         </w:r>
       </w:fldSimple>
       <w:r>
-        <w:t xml:space="preserve"> was immediately passed over in the first round (since it was a local minima) while in contrast </w:t>
-      </w:r>
-      <w:fldSimple w:instr=" REF _Ref399707972 ">
-        <w:r>
-          <w:t xml:space="preserve">Board # </w:t>
-        </w:r>
-        <w:r>
-          <w:rPr>
-            <w:noProof/>
-          </w:rPr>
-          <w:t>1</w:t>
-        </w:r>
-      </w:fldSimple>
-      <w:r>
-        <w:t xml:space="preserve"> became the entire focus of the Local Beam algorithm after the first round (since it was closer to the goal heuristic value).  Moreover, Local Beam has two dependent states running after the first round while Hill Climbing only has a single series of successors it considers after the restart.</w:t>
+        <w:t xml:space="preserve"> if such a solution</w:t>
+      </w:r>
+      <w:r>
+        <w:t xml:space="preserve"> exists</w:t>
+      </w:r>
+      <w:r>
+        <w:t xml:space="preserve"> and is reachable</w:t>
+      </w:r>
+      <w:r>
+        <w:t>.  In contrast, Local Beam Search immediately terminates after the first round/generation</w:t>
+      </w:r>
+      <w:r>
+        <w:t xml:space="preserve"> (since all successors have lower heuristic costs than the current generation)</w:t>
+      </w:r>
+      <w:r>
+        <w:t xml:space="preserve"> and could never find a solution to these boards.</w:t>
+      </w:r>
+    </w:p>
+    <w:p/>
+    <w:p>
+      <w:pPr>
+        <w:spacing w:after="200" w:line="276" w:lineRule="auto"/>
+      </w:pPr>
+      <w:r>
+        <w:br w:type="page"/>
       </w:r>
     </w:p>
     <w:p/>
@@ -8025,7 +8109,7 @@
 </file>
 
 <file path=customXml/itemProps1.xml><?xml version="1.0" encoding="utf-8"?>
-<ds:datastoreItem xmlns:ds="http://schemas.openxmlformats.org/officeDocument/2006/customXml" ds:itemID="{2E8A373E-D635-44F7-A201-4D4DEEA3B299}">
+<ds:datastoreItem xmlns:ds="http://schemas.openxmlformats.org/officeDocument/2006/customXml" ds:itemID="{0894F2FA-9E74-4796-ACE3-C1A9EE574030}">
   <ds:schemaRefs>
     <ds:schemaRef ds:uri="http://schemas.openxmlformats.org/officeDocument/2006/bibliography"/>
   </ds:schemaRefs>

</xml_diff>